<commit_message>
made changes to chapter 1 and two
</commit_message>
<xml_diff>
--- a/Paper Work/My Work/CHAPTER ONE.docx
+++ b/Paper Work/My Work/CHAPTER ONE.docx
@@ -617,16 +617,7 @@
           <w:sz w:val="24"/>
           <w:szCs w:val="24"/>
         </w:rPr>
-        <w:t xml:space="preserve">a road construction company requires a specific number of workers to work on the road, this number of workers and the </w:t>
-      </w:r>
-      <w:r>
-        <w:rPr>
-          <w:rFonts w:ascii="Times New Roman" w:eastAsia="Times New Roman" w:hAnsi="Times New Roman" w:cs="Times New Roman"/>
-          <w:sz w:val="24"/>
-          <w:szCs w:val="24"/>
-        </w:rPr>
-        <w:lastRenderedPageBreak/>
-        <w:t>number of hours each work</w:t>
+        <w:t>a road construction company requires a specific number of workers to work on the road, this number of workers and the number of hours each work</w:t>
       </w:r>
       <w:r>
         <w:rPr>
@@ -670,7 +661,21 @@
         <w:rPr>
           <w:rFonts w:ascii="Times New Roman" w:hAnsi="Times New Roman" w:cs="Times New Roman"/>
           <w:b/>
-          <w:sz w:val="24"/>
+          <w:sz w:val="14"/>
+          <w:szCs w:val="24"/>
+        </w:rPr>
+      </w:pPr>
+    </w:p>
+    <w:p>
+      <w:pPr>
+        <w:pStyle w:val="ListParagraph"/>
+        <w:spacing w:before="240" w:line="360" w:lineRule="auto"/>
+        <w:ind w:left="780"/>
+        <w:jc w:val="both"/>
+        <w:rPr>
+          <w:rFonts w:ascii="Times New Roman" w:hAnsi="Times New Roman" w:cs="Times New Roman"/>
+          <w:b/>
+          <w:sz w:val="2"/>
           <w:szCs w:val="24"/>
         </w:rPr>
       </w:pPr>
@@ -965,6 +970,49 @@
     </w:p>
     <w:p>
       <w:pPr>
+        <w:pStyle w:val="ListParagraph"/>
+        <w:numPr>
+          <w:ilvl w:val="0"/>
+          <w:numId w:val="3"/>
+        </w:numPr>
+        <w:spacing w:before="240" w:after="0" w:line="360" w:lineRule="auto"/>
+        <w:jc w:val="both"/>
+        <w:rPr>
+          <w:rFonts w:ascii="Times New Roman" w:hAnsi="Times New Roman" w:cs="Times New Roman"/>
+          <w:b/>
+          <w:sz w:val="24"/>
+          <w:szCs w:val="24"/>
+        </w:rPr>
+      </w:pPr>
+      <w:r>
+        <w:rPr>
+          <w:rFonts w:ascii="Times New Roman" w:eastAsia="Times New Roman" w:hAnsi="Times New Roman" w:cs="Times New Roman"/>
+          <w:sz w:val="24"/>
+          <w:szCs w:val="24"/>
+        </w:rPr>
+        <w:t xml:space="preserve">To implement the minimal graph for University of Nigeria, </w:t>
+      </w:r>
+      <w:proofErr w:type="spellStart"/>
+      <w:r>
+        <w:rPr>
+          <w:rFonts w:ascii="Times New Roman" w:eastAsia="Times New Roman" w:hAnsi="Times New Roman" w:cs="Times New Roman"/>
+          <w:sz w:val="24"/>
+          <w:szCs w:val="24"/>
+        </w:rPr>
+        <w:t>Nsikka</w:t>
+      </w:r>
+      <w:proofErr w:type="spellEnd"/>
+      <w:r>
+        <w:rPr>
+          <w:rFonts w:ascii="Times New Roman" w:eastAsia="Times New Roman" w:hAnsi="Times New Roman" w:cs="Times New Roman"/>
+          <w:sz w:val="24"/>
+          <w:szCs w:val="24"/>
+        </w:rPr>
+        <w:t xml:space="preserve"> using the developed system</w:t>
+      </w:r>
+    </w:p>
+    <w:p>
+      <w:pPr>
         <w:spacing w:before="240" w:line="360" w:lineRule="auto"/>
         <w:jc w:val="both"/>
         <w:rPr>
@@ -1253,7 +1301,7 @@
         <w:jc w:val="both"/>
         <w:rPr>
           <w:rFonts w:ascii="Times New Roman" w:hAnsi="Times New Roman" w:cs="Times New Roman"/>
-          <w:sz w:val="24"/>
+          <w:sz w:val="2"/>
           <w:szCs w:val="24"/>
         </w:rPr>
       </w:pPr>
@@ -1291,23 +1339,35 @@
     </w:p>
     <w:p>
       <w:pPr>
-        <w:pStyle w:val="ListParagraph"/>
+        <w:spacing w:before="240" w:after="0" w:line="360" w:lineRule="auto"/>
+        <w:ind w:left="90"/>
+        <w:jc w:val="both"/>
+        <w:rPr>
+          <w:rFonts w:ascii="Times New Roman" w:hAnsi="Times New Roman" w:cs="Times New Roman"/>
+          <w:sz w:val="24"/>
+          <w:szCs w:val="24"/>
+        </w:rPr>
+      </w:pPr>
+      <w:r>
+        <w:rPr>
+          <w:rFonts w:ascii="Times New Roman" w:hAnsi="Times New Roman" w:cs="Times New Roman"/>
+          <w:sz w:val="24"/>
+          <w:szCs w:val="24"/>
+        </w:rPr>
+        <w:t>The scope of this project is limited to undirected graphs only.</w:t>
+      </w:r>
+    </w:p>
+    <w:p>
+      <w:pPr>
         <w:spacing w:before="240" w:line="360" w:lineRule="auto"/>
         <w:jc w:val="both"/>
         <w:rPr>
           <w:rFonts w:ascii="Times New Roman" w:hAnsi="Times New Roman" w:cs="Times New Roman"/>
-          <w:sz w:val="24"/>
-          <w:szCs w:val="24"/>
-        </w:rPr>
-      </w:pPr>
-      <w:r>
-        <w:rPr>
-          <w:rFonts w:ascii="Times New Roman" w:hAnsi="Times New Roman" w:cs="Times New Roman"/>
-          <w:sz w:val="24"/>
-          <w:szCs w:val="24"/>
-        </w:rPr>
-        <w:t>The scope of this project is limited to undirected graphs only.</w:t>
-      </w:r>
+          <w:b/>
+          <w:sz w:val="24"/>
+          <w:szCs w:val="24"/>
+        </w:rPr>
+      </w:pPr>
     </w:p>
     <w:p>
       <w:pPr>
@@ -1688,7 +1748,24 @@
           <w:szCs w:val="24"/>
         </w:rPr>
         <w:tab/>
-        <w:t xml:space="preserve">Theorical Background </w:t>
+      </w:r>
+      <w:r>
+        <w:rPr>
+          <w:rFonts w:ascii="Times New Roman" w:hAnsi="Times New Roman" w:cs="Times New Roman"/>
+          <w:b/>
+          <w:sz w:val="24"/>
+          <w:szCs w:val="24"/>
+        </w:rPr>
+        <w:t>Theoretical</w:t>
+      </w:r>
+      <w:r>
+        <w:rPr>
+          <w:rFonts w:ascii="Times New Roman" w:hAnsi="Times New Roman" w:cs="Times New Roman"/>
+          <w:b/>
+          <w:sz w:val="24"/>
+          <w:szCs w:val="24"/>
+        </w:rPr>
+        <w:t xml:space="preserve"> Background </w:t>
       </w:r>
     </w:p>
     <w:p>
@@ -1751,6 +1828,14 @@
         <w:t>NodeJs</w:t>
       </w:r>
       <w:proofErr w:type="spellEnd"/>
+      <w:r>
+        <w:rPr>
+          <w:rFonts w:ascii="Times New Roman" w:hAnsi="Times New Roman" w:cs="Times New Roman"/>
+          <w:sz w:val="24"/>
+          <w:szCs w:val="24"/>
+        </w:rPr>
+        <w:t>, Java</w:t>
+      </w:r>
       <w:r>
         <w:rPr>
           <w:rFonts w:ascii="Times New Roman" w:hAnsi="Times New Roman" w:cs="Times New Roman"/>
@@ -2234,6 +2319,25 @@
           <w:szCs w:val="24"/>
         </w:rPr>
       </w:pPr>
+      <w:r>
+        <w:rPr>
+          <w:rFonts w:ascii="Times New Roman" w:hAnsi="Times New Roman" w:cs="Times New Roman"/>
+          <w:b/>
+          <w:sz w:val="24"/>
+          <w:szCs w:val="24"/>
+        </w:rPr>
+        <w:lastRenderedPageBreak/>
+        <w:t xml:space="preserve">2.2 </w:t>
+      </w:r>
+      <w:r>
+        <w:rPr>
+          <w:rFonts w:ascii="Times New Roman" w:hAnsi="Times New Roman" w:cs="Times New Roman"/>
+          <w:b/>
+          <w:sz w:val="24"/>
+          <w:szCs w:val="24"/>
+        </w:rPr>
+        <w:tab/>
+      </w:r>
       <w:bookmarkStart w:id="0" w:name="_GoBack"/>
       <w:bookmarkEnd w:id="0"/>
       <w:r>
@@ -2243,17 +2347,6 @@
           <w:sz w:val="24"/>
           <w:szCs w:val="24"/>
         </w:rPr>
-        <w:lastRenderedPageBreak/>
-        <w:t xml:space="preserve">2.2 </w:t>
-      </w:r>
-      <w:r>
-        <w:rPr>
-          <w:rFonts w:ascii="Times New Roman" w:hAnsi="Times New Roman" w:cs="Times New Roman"/>
-          <w:b/>
-          <w:sz w:val="24"/>
-          <w:szCs w:val="24"/>
-        </w:rPr>
-        <w:tab/>
         <w:t>Review of Related Literature</w:t>
       </w:r>
     </w:p>
@@ -2273,7 +2366,31 @@
           <w:sz w:val="24"/>
           <w:szCs w:val="24"/>
         </w:rPr>
-        <w:t>A lot of researches have been done on designing optimal network for purposes of distribution,</w:t>
+        <w:t>Previous</w:t>
+      </w:r>
+      <w:r>
+        <w:rPr>
+          <w:rFonts w:ascii="Times New Roman" w:hAnsi="Times New Roman" w:cs="Times New Roman"/>
+          <w:sz w:val="24"/>
+          <w:szCs w:val="24"/>
+        </w:rPr>
+        <w:t xml:space="preserve"> researches </w:t>
+      </w:r>
+      <w:r>
+        <w:rPr>
+          <w:rFonts w:ascii="Times New Roman" w:hAnsi="Times New Roman" w:cs="Times New Roman"/>
+          <w:sz w:val="24"/>
+          <w:szCs w:val="24"/>
+        </w:rPr>
+        <w:t>had</w:t>
+      </w:r>
+      <w:r>
+        <w:rPr>
+          <w:rFonts w:ascii="Times New Roman" w:hAnsi="Times New Roman" w:cs="Times New Roman"/>
+          <w:sz w:val="24"/>
+          <w:szCs w:val="24"/>
+        </w:rPr>
+        <w:t xml:space="preserve"> been done on designing optimal network for purposes of distribution,</w:t>
       </w:r>
       <w:r>
         <w:rPr>
@@ -2402,6 +2519,128 @@
           <w:szCs w:val="24"/>
         </w:rPr>
         <w:t>.</w:t>
+      </w:r>
+      <w:r>
+        <w:rPr>
+          <w:rFonts w:ascii="Times New Roman" w:hAnsi="Times New Roman" w:cs="Times New Roman"/>
+          <w:sz w:val="24"/>
+          <w:szCs w:val="24"/>
+        </w:rPr>
+        <w:t xml:space="preserve"> </w:t>
+      </w:r>
+      <w:r>
+        <w:rPr>
+          <w:rFonts w:ascii="Times New Roman" w:hAnsi="Times New Roman" w:cs="Times New Roman"/>
+          <w:sz w:val="24"/>
+          <w:szCs w:val="24"/>
+        </w:rPr>
+        <w:t>Installation of fiber network is an expensive affair and proper planning is required to realize a fully functional network</w:t>
+      </w:r>
+      <w:r>
+        <w:rPr>
+          <w:rFonts w:ascii="Times New Roman" w:hAnsi="Times New Roman" w:cs="Times New Roman"/>
+          <w:sz w:val="24"/>
+          <w:szCs w:val="24"/>
+        </w:rPr>
+        <w:t xml:space="preserve">. </w:t>
+      </w:r>
+      <w:r>
+        <w:rPr>
+          <w:rFonts w:ascii="Times New Roman" w:hAnsi="Times New Roman" w:cs="Times New Roman"/>
+          <w:sz w:val="24"/>
+          <w:szCs w:val="24"/>
+        </w:rPr>
+        <w:t>Though it is expensive to install optic fiber networks</w:t>
+      </w:r>
+      <w:r>
+        <w:rPr>
+          <w:rFonts w:ascii="Times New Roman" w:hAnsi="Times New Roman" w:cs="Times New Roman"/>
+          <w:sz w:val="24"/>
+          <w:szCs w:val="24"/>
+        </w:rPr>
+        <w:t xml:space="preserve">, </w:t>
+      </w:r>
+      <w:r>
+        <w:rPr>
+          <w:rFonts w:ascii="Times New Roman" w:hAnsi="Times New Roman" w:cs="Times New Roman"/>
+          <w:sz w:val="24"/>
+          <w:szCs w:val="24"/>
+        </w:rPr>
+        <w:t>this paper proposes a model in their design, that if adopted can reduce on the overall cost of installation</w:t>
+      </w:r>
+      <w:r>
+        <w:rPr>
+          <w:rFonts w:ascii="Times New Roman" w:hAnsi="Times New Roman" w:cs="Times New Roman"/>
+          <w:sz w:val="24"/>
+          <w:szCs w:val="24"/>
+        </w:rPr>
+        <w:t xml:space="preserve">. Using University of Nigeria as a case study, the model in this paper uses Prim’s or Kruskal’s algorithm </w:t>
+      </w:r>
+      <w:r>
+        <w:rPr>
+          <w:rFonts w:ascii="Times New Roman" w:hAnsi="Times New Roman" w:cs="Times New Roman"/>
+          <w:sz w:val="24"/>
+          <w:szCs w:val="24"/>
+        </w:rPr>
+        <w:t>that would enable connection of all buildings to optic fiber network at a minimal cost.</w:t>
+      </w:r>
+      <w:r>
+        <w:rPr>
+          <w:rFonts w:ascii="Times New Roman" w:hAnsi="Times New Roman" w:cs="Times New Roman"/>
+          <w:sz w:val="24"/>
+          <w:szCs w:val="24"/>
+        </w:rPr>
+        <w:t xml:space="preserve"> Data of strategic places</w:t>
+      </w:r>
+      <w:r>
+        <w:rPr>
+          <w:rFonts w:ascii="Times New Roman" w:hAnsi="Times New Roman" w:cs="Times New Roman"/>
+          <w:sz w:val="24"/>
+          <w:szCs w:val="24"/>
+        </w:rPr>
+        <w:t xml:space="preserve"> (buildings)</w:t>
+      </w:r>
+      <w:r>
+        <w:rPr>
+          <w:rFonts w:ascii="Times New Roman" w:hAnsi="Times New Roman" w:cs="Times New Roman"/>
+          <w:sz w:val="24"/>
+          <w:szCs w:val="24"/>
+        </w:rPr>
+        <w:t xml:space="preserve"> will be gotten from google map</w:t>
+      </w:r>
+      <w:r>
+        <w:rPr>
+          <w:rFonts w:ascii="Times New Roman" w:hAnsi="Times New Roman" w:cs="Times New Roman"/>
+          <w:sz w:val="24"/>
+          <w:szCs w:val="24"/>
+        </w:rPr>
+        <w:t>, a</w:t>
+      </w:r>
+      <w:r>
+        <w:rPr>
+          <w:rFonts w:ascii="Times New Roman" w:hAnsi="Times New Roman" w:cs="Times New Roman"/>
+          <w:sz w:val="24"/>
+          <w:szCs w:val="24"/>
+        </w:rPr>
+        <w:t xml:space="preserve"> set of buildings will be considered connected if and only if there is an unbroken chain of optic </w:t>
+      </w:r>
+      <w:proofErr w:type="spellStart"/>
+      <w:r>
+        <w:rPr>
+          <w:rFonts w:ascii="Times New Roman" w:hAnsi="Times New Roman" w:cs="Times New Roman"/>
+          <w:sz w:val="24"/>
+          <w:szCs w:val="24"/>
+        </w:rPr>
+        <w:t>fibre</w:t>
+      </w:r>
+      <w:proofErr w:type="spellEnd"/>
+      <w:r>
+        <w:rPr>
+          <w:rFonts w:ascii="Times New Roman" w:hAnsi="Times New Roman" w:cs="Times New Roman"/>
+          <w:sz w:val="24"/>
+          <w:szCs w:val="24"/>
+        </w:rPr>
+        <w:t xml:space="preserve"> links between every two buildings in the set. A loop is not allowed and a redundant cable is not allowed either as this will increase the cost.</w:t>
       </w:r>
     </w:p>
     <w:p>
@@ -3521,43 +3760,43 @@
           <w:sz w:val="24"/>
           <w:szCs w:val="24"/>
         </w:rPr>
+        <w:t>Output</w:t>
+      </w:r>
+      <w:r>
+        <w:rPr>
+          <w:rFonts w:ascii="Times New Roman" w:hAnsi="Times New Roman" w:cs="Times New Roman"/>
+          <w:sz w:val="24"/>
+          <w:szCs w:val="24"/>
+        </w:rPr>
+        <w:t>: Minimum Cost Spanning Tree T of G.</w:t>
+      </w:r>
+      <w:r>
+        <w:rPr>
+          <w:rFonts w:ascii="Times New Roman" w:hAnsi="Times New Roman" w:cs="Times New Roman"/>
+          <w:sz w:val="24"/>
+          <w:szCs w:val="24"/>
+        </w:rPr>
+        <w:t xml:space="preserve"> </w:t>
+      </w:r>
+    </w:p>
+    <w:p>
+      <w:pPr>
+        <w:spacing w:before="240" w:line="360" w:lineRule="auto"/>
+        <w:jc w:val="both"/>
+        <w:rPr>
+          <w:rFonts w:ascii="Times New Roman" w:hAnsi="Times New Roman" w:cs="Times New Roman"/>
+          <w:sz w:val="24"/>
+          <w:szCs w:val="24"/>
+        </w:rPr>
+      </w:pPr>
+      <w:r>
+        <w:rPr>
+          <w:rFonts w:ascii="Times New Roman" w:hAnsi="Times New Roman" w:cs="Times New Roman"/>
+          <w:b/>
+          <w:sz w:val="24"/>
+          <w:szCs w:val="24"/>
+        </w:rPr>
         <w:lastRenderedPageBreak/>
-        <w:t>Output</w:t>
-      </w:r>
-      <w:r>
-        <w:rPr>
-          <w:rFonts w:ascii="Times New Roman" w:hAnsi="Times New Roman" w:cs="Times New Roman"/>
-          <w:sz w:val="24"/>
-          <w:szCs w:val="24"/>
-        </w:rPr>
-        <w:t>: Minimum Cost Spanning Tree T of G.</w:t>
-      </w:r>
-      <w:r>
-        <w:rPr>
-          <w:rFonts w:ascii="Times New Roman" w:hAnsi="Times New Roman" w:cs="Times New Roman"/>
-          <w:sz w:val="24"/>
-          <w:szCs w:val="24"/>
-        </w:rPr>
-        <w:t xml:space="preserve"> </w:t>
-      </w:r>
-    </w:p>
-    <w:p>
-      <w:pPr>
-        <w:spacing w:before="240" w:line="360" w:lineRule="auto"/>
-        <w:jc w:val="both"/>
-        <w:rPr>
-          <w:rFonts w:ascii="Times New Roman" w:hAnsi="Times New Roman" w:cs="Times New Roman"/>
-          <w:sz w:val="24"/>
-          <w:szCs w:val="24"/>
-        </w:rPr>
-      </w:pPr>
-      <w:r>
-        <w:rPr>
-          <w:rFonts w:ascii="Times New Roman" w:hAnsi="Times New Roman" w:cs="Times New Roman"/>
-          <w:b/>
-          <w:sz w:val="24"/>
-          <w:szCs w:val="24"/>
-        </w:rPr>
         <w:t>Step 1</w:t>
       </w:r>
       <w:r>
@@ -3825,31 +4064,71 @@
           <w:sz w:val="24"/>
           <w:szCs w:val="24"/>
         </w:rPr>
-        <w:t xml:space="preserve">The above listed algorithms </w:t>
-      </w:r>
-      <w:proofErr w:type="gramStart"/>
-      <w:r>
-        <w:rPr>
-          <w:rFonts w:ascii="Times New Roman" w:hAnsi="Times New Roman" w:cs="Times New Roman"/>
-          <w:sz w:val="24"/>
-          <w:szCs w:val="24"/>
-        </w:rPr>
-        <w:t>has</w:t>
-      </w:r>
-      <w:proofErr w:type="gramEnd"/>
-      <w:r>
-        <w:rPr>
-          <w:rFonts w:ascii="Times New Roman" w:hAnsi="Times New Roman" w:cs="Times New Roman"/>
-          <w:sz w:val="24"/>
-          <w:szCs w:val="24"/>
-        </w:rPr>
-        <w:t xml:space="preserve"> their advantages and disadvantages, time complexity and space complexity, this paper is not to address this but to build a computer program that uses this algorithms (Prim’s and Kruskal’s) to determine the MST of any given non-directed weighted graph. </w:t>
+        <w:t>The above listed algorithms ha</w:t>
+      </w:r>
+      <w:r>
+        <w:rPr>
+          <w:rFonts w:ascii="Times New Roman" w:hAnsi="Times New Roman" w:cs="Times New Roman"/>
+          <w:sz w:val="24"/>
+          <w:szCs w:val="24"/>
+        </w:rPr>
+        <w:t>d</w:t>
+      </w:r>
+      <w:r>
+        <w:rPr>
+          <w:rFonts w:ascii="Times New Roman" w:hAnsi="Times New Roman" w:cs="Times New Roman"/>
+          <w:sz w:val="24"/>
+          <w:szCs w:val="24"/>
+        </w:rPr>
+        <w:t xml:space="preserve"> their advantages and disadvantages, time complexity and space complexity, this paper is not to address this but to build a computer program that uses </w:t>
+      </w:r>
+      <w:r>
+        <w:rPr>
+          <w:rFonts w:ascii="Times New Roman" w:hAnsi="Times New Roman" w:cs="Times New Roman"/>
+          <w:sz w:val="24"/>
+          <w:szCs w:val="24"/>
+        </w:rPr>
+        <w:t>this algorithm</w:t>
+      </w:r>
+      <w:r>
+        <w:rPr>
+          <w:rFonts w:ascii="Times New Roman" w:hAnsi="Times New Roman" w:cs="Times New Roman"/>
+          <w:sz w:val="24"/>
+          <w:szCs w:val="24"/>
+        </w:rPr>
+        <w:t xml:space="preserve"> (Prim’s and Kruskal’s) to determine the MST of any given non-directed weighted graph</w:t>
+      </w:r>
+      <w:r>
+        <w:rPr>
+          <w:rFonts w:ascii="Times New Roman" w:hAnsi="Times New Roman" w:cs="Times New Roman"/>
+          <w:sz w:val="24"/>
+          <w:szCs w:val="24"/>
+        </w:rPr>
+        <w:t xml:space="preserve"> especially for University of Nigeria, Nsukka laying of optic </w:t>
+      </w:r>
+      <w:proofErr w:type="spellStart"/>
+      <w:r>
+        <w:rPr>
+          <w:rFonts w:ascii="Times New Roman" w:hAnsi="Times New Roman" w:cs="Times New Roman"/>
+          <w:sz w:val="24"/>
+          <w:szCs w:val="24"/>
+        </w:rPr>
+        <w:t>fibre</w:t>
+      </w:r>
+      <w:proofErr w:type="spellEnd"/>
+      <w:r>
+        <w:rPr>
+          <w:rFonts w:ascii="Times New Roman" w:hAnsi="Times New Roman" w:cs="Times New Roman"/>
+          <w:sz w:val="24"/>
+          <w:szCs w:val="24"/>
+        </w:rPr>
+        <w:t xml:space="preserve"> network.</w:t>
       </w:r>
     </w:p>
     <w:sectPr>
       <w:footerReference w:type="default" r:id="rId9"/>
       <w:pgSz w:w="12240" w:h="15840"/>
-      <w:pgMar w:top="810" w:right="1440" w:bottom="1260" w:left="1440" w:header="720" w:footer="720" w:gutter="0"/>
+      <w:pgMar w:top="450" w:right="1440" w:bottom="1260" w:left="1440" w:header="720" w:footer="720" w:gutter="0"/>
       <w:cols w:space="720"/>
       <w:docGrid w:linePitch="360"/>
     </w:sectPr>
@@ -3886,7 +4165,7 @@
 <w:ftr xmlns:wpc="http://schemas.microsoft.com/office/word/2010/wordprocessingCanvas" xmlns:cx="http://schemas.microsoft.com/office/drawing/2014/chartex" xmlns:cx1="http://schemas.microsoft.com/office/drawing/2015/9/8/chartex" xmlns:cx2="http://schemas.microsoft.com/office/drawing/2015/10/21/chartex" xmlns:cx3="http://schemas.microsoft.com/office/drawing/2016/5/9/chartex" xmlns:cx4="http://schemas.microsoft.com/office/drawing/2016/5/10/chartex" xmlns:cx5="http://schemas.microsoft.com/office/drawing/2016/5/11/chartex" xmlns:cx6="http://schemas.microsoft.com/office/drawing/2016/5/12/chartex" xmlns:cx7="http://schemas.microsoft.com/office/drawing/2016/5/13/chartex" xmlns:cx8="http://schemas.microsoft.com/office/drawing/2016/5/14/chartex" xmlns:mc="http://schemas.openxmlformats.org/markup-compatibility/2006" xmlns:aink="http://schemas.microsoft.com/office/drawing/2016/ink" xmlns:am3d="http://schemas.microsoft.com/office/drawing/2017/model3d" xmlns:o="urn:schemas-microsoft-com:office:office" xmlns:r="http://schemas.openxmlformats.org/officeDocument/2006/relationships" xmlns:m="http://schemas.openxmlformats.org/officeDocument/2006/math" xmlns:v="urn:schemas-microsoft-com:vml" xmlns:wp14="http://schemas.microsoft.com/office/word/2010/wordprocessingDrawing" xmlns:wp="http://schemas.openxmlformats.org/drawingml/2006/wordprocessingDrawing" xmlns:w10="urn:schemas-microsoft-com:office:word" xmlns:w="http://schemas.openxmlformats.org/wordprocessingml/2006/main" xmlns:w14="http://schemas.microsoft.com/office/word/2010/wordml" xmlns:w15="http://schemas.microsoft.com/office/word/2012/wordml" xmlns:w16cid="http://schemas.microsoft.com/office/word/2016/wordml/cid" xmlns:w16se="http://schemas.microsoft.com/office/word/2015/wordml/symex" xmlns:wpg="http://schemas.microsoft.com/office/word/2010/wordprocessingGroup" xmlns:wpi="http://schemas.microsoft.com/office/word/2010/wordprocessingInk" xmlns:wne="http://schemas.microsoft.com/office/word/2006/wordml" xmlns:wps="http://schemas.microsoft.com/office/word/2010/wordprocessingShape" mc:Ignorable="w14 w15 w16se w16cid wp14">
   <w:sdt>
     <w:sdtPr>
-      <w:id w:val="262263165"/>
+      <w:id w:val="-311019853"/>
       <w:docPartObj>
         <w:docPartGallery w:val="Page Numbers (Bottom of Page)"/>
         <w:docPartUnique/>

</xml_diff>

<commit_message>
kruskal working very well now
</commit_message>
<xml_diff>
--- a/Paper Work/My Work/CHAPTER ONE.docx
+++ b/Paper Work/My Work/CHAPTER ONE.docx
@@ -2688,8 +2688,6 @@
         </w:rPr>
         <w:t xml:space="preserve"> </w:t>
       </w:r>
-      <w:bookmarkStart w:id="0" w:name="_GoBack"/>
-      <w:bookmarkEnd w:id="0"/>
       <w:r>
         <w:rPr>
           <w:rFonts w:ascii="Times New Roman" w:hAnsi="Times New Roman" w:cs="Times New Roman"/>
@@ -4269,6 +4267,791 @@
         <w:t xml:space="preserve"> network.</w:t>
       </w:r>
     </w:p>
+    <w:p>
+      <w:pPr>
+        <w:spacing w:before="240" w:line="360" w:lineRule="auto"/>
+        <w:jc w:val="both"/>
+        <w:rPr>
+          <w:rFonts w:ascii="Times New Roman" w:hAnsi="Times New Roman" w:cs="Times New Roman"/>
+          <w:sz w:val="24"/>
+          <w:szCs w:val="24"/>
+        </w:rPr>
+      </w:pPr>
+    </w:p>
+    <w:p>
+      <w:pPr>
+        <w:spacing w:before="240" w:line="360" w:lineRule="auto"/>
+        <w:jc w:val="both"/>
+        <w:rPr>
+          <w:rFonts w:ascii="Times New Roman" w:hAnsi="Times New Roman" w:cs="Times New Roman"/>
+          <w:sz w:val="24"/>
+          <w:szCs w:val="24"/>
+        </w:rPr>
+      </w:pPr>
+    </w:p>
+    <w:p>
+      <w:pPr>
+        <w:spacing w:before="240" w:line="360" w:lineRule="auto"/>
+        <w:jc w:val="both"/>
+        <w:rPr>
+          <w:rFonts w:ascii="Times New Roman" w:hAnsi="Times New Roman" w:cs="Times New Roman"/>
+          <w:sz w:val="24"/>
+          <w:szCs w:val="24"/>
+        </w:rPr>
+      </w:pPr>
+    </w:p>
+    <w:p>
+      <w:pPr>
+        <w:spacing w:before="240" w:line="360" w:lineRule="auto"/>
+        <w:jc w:val="both"/>
+        <w:rPr>
+          <w:rFonts w:ascii="Times New Roman" w:hAnsi="Times New Roman" w:cs="Times New Roman"/>
+          <w:sz w:val="24"/>
+          <w:szCs w:val="24"/>
+        </w:rPr>
+      </w:pPr>
+    </w:p>
+    <w:p>
+      <w:pPr>
+        <w:spacing w:before="240" w:line="360" w:lineRule="auto"/>
+        <w:jc w:val="both"/>
+        <w:rPr>
+          <w:rFonts w:ascii="Times New Roman" w:hAnsi="Times New Roman" w:cs="Times New Roman"/>
+          <w:sz w:val="24"/>
+          <w:szCs w:val="24"/>
+        </w:rPr>
+      </w:pPr>
+    </w:p>
+    <w:p>
+      <w:pPr>
+        <w:spacing w:before="240" w:line="360" w:lineRule="auto"/>
+        <w:jc w:val="both"/>
+        <w:rPr>
+          <w:rFonts w:ascii="Times New Roman" w:hAnsi="Times New Roman" w:cs="Times New Roman"/>
+          <w:sz w:val="24"/>
+          <w:szCs w:val="24"/>
+        </w:rPr>
+      </w:pPr>
+    </w:p>
+    <w:p>
+      <w:pPr>
+        <w:spacing w:before="240" w:line="360" w:lineRule="auto"/>
+        <w:jc w:val="both"/>
+      </w:pPr>
+    </w:p>
+    <w:p>
+      <w:pPr>
+        <w:spacing w:before="240" w:line="360" w:lineRule="auto"/>
+        <w:jc w:val="both"/>
+        <w:rPr>
+          <w:rFonts w:ascii="Times New Roman" w:hAnsi="Times New Roman" w:cs="Times New Roman"/>
+          <w:b/>
+          <w:sz w:val="24"/>
+          <w:szCs w:val="24"/>
+        </w:rPr>
+      </w:pPr>
+      <w:r>
+        <w:rPr>
+          <w:rFonts w:ascii="Times New Roman" w:hAnsi="Times New Roman" w:cs="Times New Roman"/>
+          <w:b/>
+          <w:sz w:val="24"/>
+          <w:szCs w:val="24"/>
+        </w:rPr>
+        <w:lastRenderedPageBreak/>
+        <w:t xml:space="preserve">CHAPTER </w:t>
+      </w:r>
+      <w:r>
+        <w:rPr>
+          <w:rFonts w:ascii="Times New Roman" w:hAnsi="Times New Roman" w:cs="Times New Roman"/>
+          <w:b/>
+          <w:sz w:val="24"/>
+          <w:szCs w:val="24"/>
+        </w:rPr>
+        <w:t>THREE</w:t>
+      </w:r>
+      <w:r>
+        <w:rPr>
+          <w:rFonts w:ascii="Times New Roman" w:hAnsi="Times New Roman" w:cs="Times New Roman"/>
+          <w:b/>
+          <w:sz w:val="24"/>
+          <w:szCs w:val="24"/>
+        </w:rPr>
+        <w:t xml:space="preserve">: </w:t>
+      </w:r>
+      <w:r>
+        <w:rPr>
+          <w:rFonts w:ascii="Times New Roman" w:hAnsi="Times New Roman" w:cs="Times New Roman"/>
+          <w:b/>
+          <w:sz w:val="24"/>
+          <w:szCs w:val="24"/>
+        </w:rPr>
+        <w:t xml:space="preserve">SYSTEM ANALYSIS AND DESIGN </w:t>
+      </w:r>
+    </w:p>
+    <w:p>
+      <w:pPr>
+        <w:spacing w:before="240" w:line="360" w:lineRule="auto"/>
+        <w:jc w:val="both"/>
+        <w:rPr>
+          <w:rFonts w:ascii="Times New Roman" w:hAnsi="Times New Roman" w:cs="Times New Roman"/>
+          <w:b/>
+          <w:sz w:val="24"/>
+          <w:szCs w:val="24"/>
+        </w:rPr>
+      </w:pPr>
+      <w:r>
+        <w:rPr>
+          <w:rFonts w:ascii="Times New Roman" w:hAnsi="Times New Roman" w:cs="Times New Roman"/>
+          <w:b/>
+          <w:sz w:val="24"/>
+          <w:szCs w:val="24"/>
+        </w:rPr>
+        <w:t>3</w:t>
+      </w:r>
+      <w:r>
+        <w:rPr>
+          <w:rFonts w:ascii="Times New Roman" w:hAnsi="Times New Roman" w:cs="Times New Roman"/>
+          <w:b/>
+          <w:sz w:val="24"/>
+          <w:szCs w:val="24"/>
+        </w:rPr>
+        <w:t>.0</w:t>
+      </w:r>
+      <w:r>
+        <w:rPr>
+          <w:rFonts w:ascii="Times New Roman" w:hAnsi="Times New Roman" w:cs="Times New Roman"/>
+          <w:b/>
+          <w:sz w:val="24"/>
+          <w:szCs w:val="24"/>
+        </w:rPr>
+        <w:tab/>
+        <w:t>Introduction</w:t>
+      </w:r>
+    </w:p>
+    <w:p>
+      <w:pPr>
+        <w:spacing w:before="240" w:line="360" w:lineRule="auto"/>
+        <w:jc w:val="both"/>
+        <w:rPr>
+          <w:rFonts w:ascii="Times New Roman" w:hAnsi="Times New Roman" w:cs="Times New Roman"/>
+          <w:bCs/>
+          <w:sz w:val="24"/>
+          <w:szCs w:val="24"/>
+        </w:rPr>
+      </w:pPr>
+      <w:r>
+        <w:rPr>
+          <w:rFonts w:ascii="Times New Roman" w:hAnsi="Times New Roman" w:cs="Times New Roman"/>
+          <w:bCs/>
+          <w:sz w:val="24"/>
+          <w:szCs w:val="24"/>
+        </w:rPr>
+        <w:t>This chapter takes a detailed look at the existing system with a view to identify its structure, architecture, functionalities, bottlenecks and drawbacks and a presenting a new system that resolves the lapses.</w:t>
+      </w:r>
+    </w:p>
+    <w:p>
+      <w:pPr>
+        <w:spacing w:before="240" w:line="360" w:lineRule="auto"/>
+        <w:jc w:val="both"/>
+        <w:rPr>
+          <w:rFonts w:ascii="Times New Roman" w:hAnsi="Times New Roman" w:cs="Times New Roman"/>
+          <w:bCs/>
+          <w:sz w:val="24"/>
+          <w:szCs w:val="24"/>
+        </w:rPr>
+      </w:pPr>
+      <w:r>
+        <w:rPr>
+          <w:rFonts w:ascii="Times New Roman" w:hAnsi="Times New Roman" w:cs="Times New Roman"/>
+          <w:bCs/>
+          <w:sz w:val="24"/>
+          <w:szCs w:val="24"/>
+        </w:rPr>
+        <w:t xml:space="preserve">System analysis is a detailed study of various operations performed by a </w:t>
+      </w:r>
+      <w:r>
+        <w:rPr>
+          <w:rFonts w:ascii="Times New Roman" w:hAnsi="Times New Roman" w:cs="Times New Roman"/>
+          <w:bCs/>
+          <w:sz w:val="24"/>
+          <w:szCs w:val="24"/>
+        </w:rPr>
+        <w:t xml:space="preserve">which also involves analyzing in details the components and requirements of a system. This requires an in-depth understanding of the existing system. The objectives of this analysis will enable us design or modify a new or existing system respectively as well as integrate the function of the existing system. </w:t>
+      </w:r>
+    </w:p>
+    <w:p>
+      <w:pPr>
+        <w:spacing w:before="240" w:line="360" w:lineRule="auto"/>
+        <w:jc w:val="both"/>
+        <w:rPr>
+          <w:rFonts w:ascii="Times New Roman" w:hAnsi="Times New Roman" w:cs="Times New Roman"/>
+          <w:bCs/>
+          <w:sz w:val="24"/>
+          <w:szCs w:val="24"/>
+        </w:rPr>
+      </w:pPr>
+      <w:r>
+        <w:rPr>
+          <w:rFonts w:ascii="Times New Roman" w:hAnsi="Times New Roman" w:cs="Times New Roman"/>
+          <w:bCs/>
+          <w:sz w:val="24"/>
+          <w:szCs w:val="24"/>
+        </w:rPr>
+        <w:t>The methodology used in this used is the OOAD (Object Oriented Analysis and Design) which is a technical approach used in the analysis and design of an application or system through the application of the object-oriented paradigm and concepts including visual modelling. This is applied throughout the development life cycle of the application or system, fostering better product quality and even encouraging stakeholder participation</w:t>
+      </w:r>
+      <w:r>
+        <w:rPr>
+          <w:rFonts w:ascii="Times New Roman" w:hAnsi="Times New Roman" w:cs="Times New Roman"/>
+          <w:bCs/>
+          <w:sz w:val="24"/>
+          <w:szCs w:val="24"/>
+        </w:rPr>
+        <w:t xml:space="preserve"> </w:t>
+      </w:r>
+      <w:r>
+        <w:rPr>
+          <w:rFonts w:ascii="Times New Roman" w:hAnsi="Times New Roman" w:cs="Times New Roman"/>
+          <w:bCs/>
+          <w:sz w:val="24"/>
+          <w:szCs w:val="24"/>
+        </w:rPr>
+        <w:t>[13]. This approach is made up of four phases, viz: the requirement phase, system analysis phase, implementation phase and maintenance phase.</w:t>
+      </w:r>
+    </w:p>
+    <w:p>
+      <w:pPr>
+        <w:spacing w:before="240" w:line="360" w:lineRule="auto"/>
+        <w:jc w:val="both"/>
+        <w:rPr>
+          <w:rFonts w:ascii="Times New Roman" w:hAnsi="Times New Roman" w:cs="Times New Roman"/>
+          <w:sz w:val="24"/>
+          <w:szCs w:val="24"/>
+        </w:rPr>
+      </w:pPr>
+      <w:r>
+        <w:rPr>
+          <w:rFonts w:ascii="Times New Roman" w:hAnsi="Times New Roman" w:cs="Times New Roman"/>
+          <w:sz w:val="24"/>
+          <w:szCs w:val="24"/>
+        </w:rPr>
+        <w:t xml:space="preserve">Why OOAD </w:t>
+      </w:r>
+    </w:p>
+    <w:p>
+      <w:pPr>
+        <w:numPr>
+          <w:ilvl w:val="0"/>
+          <w:numId w:val="12"/>
+        </w:numPr>
+        <w:spacing w:before="240" w:line="360" w:lineRule="auto"/>
+        <w:jc w:val="both"/>
+        <w:rPr>
+          <w:rFonts w:ascii="Times New Roman" w:hAnsi="Times New Roman" w:cs="Times New Roman"/>
+          <w:sz w:val="24"/>
+          <w:szCs w:val="24"/>
+        </w:rPr>
+      </w:pPr>
+      <w:r>
+        <w:rPr>
+          <w:rFonts w:ascii="Times New Roman" w:hAnsi="Times New Roman" w:cs="Times New Roman"/>
+          <w:sz w:val="24"/>
+          <w:szCs w:val="24"/>
+        </w:rPr>
+        <w:t>Easy to understand</w:t>
+      </w:r>
+    </w:p>
+    <w:p>
+      <w:pPr>
+        <w:numPr>
+          <w:ilvl w:val="0"/>
+          <w:numId w:val="12"/>
+        </w:numPr>
+        <w:spacing w:before="240" w:line="360" w:lineRule="auto"/>
+        <w:jc w:val="both"/>
+        <w:rPr>
+          <w:rFonts w:ascii="Times New Roman" w:hAnsi="Times New Roman" w:cs="Times New Roman"/>
+          <w:sz w:val="24"/>
+          <w:szCs w:val="24"/>
+        </w:rPr>
+      </w:pPr>
+      <w:r>
+        <w:rPr>
+          <w:rFonts w:ascii="Times New Roman" w:hAnsi="Times New Roman" w:cs="Times New Roman"/>
+          <w:sz w:val="24"/>
+          <w:szCs w:val="24"/>
+        </w:rPr>
+        <w:t xml:space="preserve">Maintainability </w:t>
+      </w:r>
+    </w:p>
+    <w:p>
+      <w:pPr>
+        <w:numPr>
+          <w:ilvl w:val="0"/>
+          <w:numId w:val="12"/>
+        </w:numPr>
+        <w:spacing w:before="240" w:line="360" w:lineRule="auto"/>
+        <w:jc w:val="both"/>
+        <w:rPr>
+          <w:rFonts w:ascii="Times New Roman" w:hAnsi="Times New Roman" w:cs="Times New Roman"/>
+          <w:sz w:val="24"/>
+          <w:szCs w:val="24"/>
+        </w:rPr>
+      </w:pPr>
+      <w:r>
+        <w:rPr>
+          <w:rFonts w:ascii="Times New Roman" w:hAnsi="Times New Roman" w:cs="Times New Roman"/>
+          <w:sz w:val="24"/>
+          <w:szCs w:val="24"/>
+        </w:rPr>
+        <w:t>Data reuse</w:t>
+      </w:r>
+    </w:p>
+    <w:p>
+      <w:pPr>
+        <w:numPr>
+          <w:ilvl w:val="0"/>
+          <w:numId w:val="12"/>
+        </w:numPr>
+        <w:spacing w:before="240" w:line="360" w:lineRule="auto"/>
+        <w:jc w:val="both"/>
+        <w:rPr>
+          <w:rFonts w:ascii="Times New Roman" w:hAnsi="Times New Roman" w:cs="Times New Roman"/>
+          <w:sz w:val="24"/>
+          <w:szCs w:val="24"/>
+        </w:rPr>
+      </w:pPr>
+      <w:r>
+        <w:rPr>
+          <w:rFonts w:ascii="Times New Roman" w:hAnsi="Times New Roman" w:cs="Times New Roman"/>
+          <w:sz w:val="24"/>
+          <w:szCs w:val="24"/>
+        </w:rPr>
+        <w:t xml:space="preserve">Re-useable </w:t>
+      </w:r>
+    </w:p>
+    <w:p>
+      <w:pPr>
+        <w:numPr>
+          <w:ilvl w:val="0"/>
+          <w:numId w:val="13"/>
+        </w:numPr>
+        <w:spacing w:before="240" w:line="360" w:lineRule="auto"/>
+        <w:jc w:val="both"/>
+        <w:rPr>
+          <w:rFonts w:ascii="Times New Roman" w:hAnsi="Times New Roman" w:cs="Times New Roman"/>
+          <w:sz w:val="24"/>
+          <w:szCs w:val="24"/>
+          <w:u w:val="single"/>
+        </w:rPr>
+      </w:pPr>
+      <w:r>
+        <w:rPr>
+          <w:rFonts w:ascii="Times New Roman" w:hAnsi="Times New Roman" w:cs="Times New Roman"/>
+          <w:sz w:val="24"/>
+          <w:szCs w:val="24"/>
+          <w:u w:val="single"/>
+        </w:rPr>
+        <w:t>Easy to understand:</w:t>
+      </w:r>
+    </w:p>
+    <w:p>
+      <w:pPr>
+        <w:spacing w:before="240" w:line="360" w:lineRule="auto"/>
+        <w:jc w:val="both"/>
+        <w:rPr>
+          <w:rFonts w:ascii="Times New Roman" w:hAnsi="Times New Roman" w:cs="Times New Roman"/>
+          <w:sz w:val="24"/>
+          <w:szCs w:val="24"/>
+          <w:lang w:val="en-GB"/>
+        </w:rPr>
+      </w:pPr>
+      <w:r>
+        <w:rPr>
+          <w:rFonts w:ascii="Times New Roman" w:hAnsi="Times New Roman" w:cs="Times New Roman"/>
+          <w:sz w:val="24"/>
+          <w:szCs w:val="24"/>
+          <w:lang w:val="en-GB"/>
+        </w:rPr>
+        <w:t>The primary benefit of object-oriented analysis and design is that it is understandable. The approach of this model builds on common paradigms that most people use to deal with complexity. Therefore, software developers and programmers are able to decompose complex problems into objects. With that said, OOP provide ease of use as it enables programmers to translate complex theories into objects and classification hierarchies.</w:t>
+      </w:r>
+    </w:p>
+    <w:p>
+      <w:pPr>
+        <w:spacing w:before="240" w:line="360" w:lineRule="auto"/>
+        <w:jc w:val="both"/>
+        <w:rPr>
+          <w:rFonts w:ascii="Times New Roman" w:hAnsi="Times New Roman" w:cs="Times New Roman"/>
+          <w:sz w:val="24"/>
+          <w:szCs w:val="24"/>
+          <w:lang w:val="en-GB"/>
+        </w:rPr>
+      </w:pPr>
+    </w:p>
+    <w:p>
+      <w:pPr>
+        <w:numPr>
+          <w:ilvl w:val="0"/>
+          <w:numId w:val="13"/>
+        </w:numPr>
+        <w:spacing w:before="240" w:line="360" w:lineRule="auto"/>
+        <w:jc w:val="both"/>
+        <w:rPr>
+          <w:rFonts w:ascii="Times New Roman" w:hAnsi="Times New Roman" w:cs="Times New Roman"/>
+          <w:sz w:val="24"/>
+          <w:szCs w:val="24"/>
+        </w:rPr>
+      </w:pPr>
+      <w:r>
+        <w:rPr>
+          <w:rFonts w:ascii="Times New Roman" w:hAnsi="Times New Roman" w:cs="Times New Roman"/>
+          <w:sz w:val="24"/>
+          <w:szCs w:val="24"/>
+          <w:u w:val="single"/>
+        </w:rPr>
+        <w:t>Maintainability:</w:t>
+      </w:r>
+    </w:p>
+    <w:p>
+      <w:pPr>
+        <w:spacing w:before="240" w:line="360" w:lineRule="auto"/>
+        <w:jc w:val="both"/>
+        <w:rPr>
+          <w:rFonts w:ascii="Times New Roman" w:hAnsi="Times New Roman" w:cs="Times New Roman"/>
+          <w:sz w:val="24"/>
+          <w:szCs w:val="24"/>
+        </w:rPr>
+      </w:pPr>
+      <w:r>
+        <w:rPr>
+          <w:rFonts w:ascii="Times New Roman" w:hAnsi="Times New Roman" w:cs="Times New Roman"/>
+          <w:sz w:val="24"/>
+          <w:szCs w:val="24"/>
+        </w:rPr>
+        <w:t>OOAD systems are convenient and easy to operate compared to structured programs. It therefore becomes easier to identify errors early in the software development process. The OOP design has become popular with software developers due to its maintainability.</w:t>
+      </w:r>
+    </w:p>
+    <w:p>
+      <w:pPr>
+        <w:numPr>
+          <w:ilvl w:val="0"/>
+          <w:numId w:val="13"/>
+        </w:numPr>
+        <w:spacing w:before="240" w:line="360" w:lineRule="auto"/>
+        <w:jc w:val="both"/>
+        <w:rPr>
+          <w:rFonts w:ascii="Times New Roman" w:hAnsi="Times New Roman" w:cs="Times New Roman"/>
+          <w:sz w:val="24"/>
+          <w:szCs w:val="24"/>
+          <w:u w:val="single"/>
+        </w:rPr>
+      </w:pPr>
+      <w:r>
+        <w:rPr>
+          <w:rFonts w:ascii="Times New Roman" w:hAnsi="Times New Roman" w:cs="Times New Roman"/>
+          <w:sz w:val="24"/>
+          <w:szCs w:val="24"/>
+          <w:u w:val="single"/>
+        </w:rPr>
+        <w:t>Data reuse:</w:t>
+      </w:r>
+    </w:p>
+    <w:p>
+      <w:pPr>
+        <w:spacing w:before="240" w:line="360" w:lineRule="auto"/>
+        <w:jc w:val="both"/>
+        <w:rPr>
+          <w:rFonts w:ascii="Times New Roman" w:hAnsi="Times New Roman" w:cs="Times New Roman"/>
+          <w:sz w:val="24"/>
+          <w:szCs w:val="24"/>
+          <w:lang w:val="en-GB"/>
+        </w:rPr>
+      </w:pPr>
+      <w:r>
+        <w:rPr>
+          <w:rFonts w:ascii="Times New Roman" w:hAnsi="Times New Roman" w:cs="Times New Roman"/>
+          <w:sz w:val="24"/>
+          <w:szCs w:val="24"/>
+          <w:lang w:val="en-GB"/>
+        </w:rPr>
+        <w:t>Encapsulation binds code and enables the implementation of classes without constant changes to its constituent services (for example modifying the code without altering the old one). Additionally, OOP programs are scalable as compared to their structured application software counterparts. This is because OOP allows reusing of code in new applications.</w:t>
+      </w:r>
+    </w:p>
+    <w:p>
+      <w:pPr>
+        <w:numPr>
+          <w:ilvl w:val="0"/>
+          <w:numId w:val="13"/>
+        </w:numPr>
+        <w:spacing w:before="240" w:line="360" w:lineRule="auto"/>
+        <w:jc w:val="both"/>
+        <w:rPr>
+          <w:rFonts w:ascii="Times New Roman" w:hAnsi="Times New Roman" w:cs="Times New Roman"/>
+          <w:sz w:val="24"/>
+          <w:szCs w:val="24"/>
+          <w:u w:val="single"/>
+          <w:lang w:val="en-GB"/>
+        </w:rPr>
+      </w:pPr>
+      <w:r>
+        <w:rPr>
+          <w:rFonts w:ascii="Times New Roman" w:hAnsi="Times New Roman" w:cs="Times New Roman"/>
+          <w:sz w:val="24"/>
+          <w:szCs w:val="24"/>
+          <w:u w:val="single"/>
+          <w:lang w:val="en-GB"/>
+        </w:rPr>
+        <w:t>Re-useable:</w:t>
+      </w:r>
+    </w:p>
+    <w:p>
+      <w:pPr>
+        <w:spacing w:before="240" w:line="360" w:lineRule="auto"/>
+        <w:jc w:val="both"/>
+        <w:rPr>
+          <w:rFonts w:ascii="Times New Roman" w:hAnsi="Times New Roman" w:cs="Times New Roman"/>
+          <w:sz w:val="24"/>
+          <w:szCs w:val="24"/>
+          <w:lang w:val="en-GB"/>
+        </w:rPr>
+      </w:pPr>
+      <w:r>
+        <w:rPr>
+          <w:rFonts w:ascii="Times New Roman" w:hAnsi="Times New Roman" w:cs="Times New Roman"/>
+          <w:sz w:val="24"/>
+          <w:szCs w:val="24"/>
+          <w:lang w:val="en-GB"/>
+        </w:rPr>
+        <w:t>Since objects contain functions and data, objects are considered as self-contained “boxes”, commonly known as encapsulation. This enables reuse of old data in new applications, whereas messages offer a predefined platform to the object’s functionality. This way, you can modify one object in the context of your choice.</w:t>
+      </w:r>
+    </w:p>
+    <w:p>
+      <w:pPr>
+        <w:spacing w:before="240" w:line="360" w:lineRule="auto"/>
+        <w:jc w:val="both"/>
+        <w:rPr>
+          <w:rFonts w:ascii="Times New Roman" w:hAnsi="Times New Roman" w:cs="Times New Roman"/>
+          <w:b/>
+          <w:bCs/>
+          <w:sz w:val="24"/>
+          <w:szCs w:val="24"/>
+        </w:rPr>
+      </w:pPr>
+      <w:r>
+        <w:rPr>
+          <w:rFonts w:ascii="Times New Roman" w:hAnsi="Times New Roman" w:cs="Times New Roman"/>
+          <w:b/>
+          <w:bCs/>
+          <w:sz w:val="24"/>
+          <w:szCs w:val="24"/>
+        </w:rPr>
+        <w:t>3.1</w:t>
+      </w:r>
+      <w:r>
+        <w:rPr>
+          <w:rFonts w:ascii="Times New Roman" w:hAnsi="Times New Roman" w:cs="Times New Roman"/>
+          <w:b/>
+          <w:bCs/>
+          <w:sz w:val="24"/>
+          <w:szCs w:val="24"/>
+        </w:rPr>
+        <w:tab/>
+        <w:t>Description of the existing system</w:t>
+      </w:r>
+    </w:p>
+    <w:p>
+      <w:pPr>
+        <w:spacing w:before="240" w:line="360" w:lineRule="auto"/>
+        <w:jc w:val="both"/>
+        <w:rPr>
+          <w:rFonts w:ascii="Times New Roman" w:hAnsi="Times New Roman" w:cs="Times New Roman"/>
+          <w:sz w:val="24"/>
+          <w:szCs w:val="24"/>
+        </w:rPr>
+      </w:pPr>
+      <w:bookmarkStart w:id="0" w:name="_GoBack"/>
+      <w:bookmarkEnd w:id="0"/>
+    </w:p>
+    <w:p>
+      <w:pPr>
+        <w:spacing w:before="240" w:line="360" w:lineRule="auto"/>
+        <w:jc w:val="both"/>
+        <w:rPr>
+          <w:rFonts w:ascii="Times New Roman" w:hAnsi="Times New Roman" w:cs="Times New Roman"/>
+          <w:b/>
+          <w:bCs/>
+          <w:sz w:val="24"/>
+          <w:szCs w:val="24"/>
+        </w:rPr>
+      </w:pPr>
+    </w:p>
+    <w:p>
+      <w:pPr>
+        <w:spacing w:before="240" w:line="360" w:lineRule="auto"/>
+        <w:jc w:val="both"/>
+        <w:rPr>
+          <w:rFonts w:ascii="Times New Roman" w:hAnsi="Times New Roman" w:cs="Times New Roman"/>
+          <w:b/>
+          <w:bCs/>
+          <w:sz w:val="24"/>
+          <w:szCs w:val="24"/>
+        </w:rPr>
+      </w:pPr>
+      <w:r>
+        <w:rPr>
+          <w:rFonts w:ascii="Times New Roman" w:hAnsi="Times New Roman" w:cs="Times New Roman"/>
+          <w:b/>
+          <w:bCs/>
+          <w:sz w:val="24"/>
+          <w:szCs w:val="24"/>
+        </w:rPr>
+        <w:t>3.2</w:t>
+      </w:r>
+      <w:r>
+        <w:rPr>
+          <w:rFonts w:ascii="Times New Roman" w:hAnsi="Times New Roman" w:cs="Times New Roman"/>
+          <w:b/>
+          <w:bCs/>
+          <w:sz w:val="24"/>
+          <w:szCs w:val="24"/>
+        </w:rPr>
+        <w:tab/>
+        <w:t>Analysis of the Cost-Effective System</w:t>
+      </w:r>
+    </w:p>
+    <w:p>
+      <w:pPr>
+        <w:spacing w:before="240" w:line="360" w:lineRule="auto"/>
+        <w:jc w:val="both"/>
+        <w:rPr>
+          <w:rFonts w:ascii="Times New Roman" w:hAnsi="Times New Roman" w:cs="Times New Roman"/>
+          <w:sz w:val="24"/>
+          <w:szCs w:val="24"/>
+        </w:rPr>
+      </w:pPr>
+      <w:r>
+        <w:rPr>
+          <w:rFonts w:ascii="Times New Roman" w:hAnsi="Times New Roman" w:cs="Times New Roman"/>
+          <w:sz w:val="24"/>
+          <w:szCs w:val="24"/>
+        </w:rPr>
+        <w:t>The cost-effective system was designed to help its users (Network Providers, Water Board Authorities, etc.) to find the shortest possible path through all the nodes of a network of weighted undirected graphs. This was achieved through Kruskal</w:t>
+      </w:r>
+      <w:r>
+        <w:rPr>
+          <w:rFonts w:ascii="Times New Roman" w:hAnsi="Times New Roman" w:cs="Times New Roman"/>
+          <w:sz w:val="24"/>
+          <w:szCs w:val="24"/>
+        </w:rPr>
+        <w:t xml:space="preserve"> and Prim’s</w:t>
+      </w:r>
+      <w:r>
+        <w:rPr>
+          <w:rFonts w:ascii="Times New Roman" w:hAnsi="Times New Roman" w:cs="Times New Roman"/>
+          <w:sz w:val="24"/>
+          <w:szCs w:val="24"/>
+        </w:rPr>
+        <w:t xml:space="preserve"> algorithm</w:t>
+      </w:r>
+      <w:r>
+        <w:rPr>
+          <w:rFonts w:ascii="Times New Roman" w:hAnsi="Times New Roman" w:cs="Times New Roman"/>
+          <w:sz w:val="24"/>
+          <w:szCs w:val="24"/>
+        </w:rPr>
+        <w:t>s for finding the MST of a graph.</w:t>
+      </w:r>
+    </w:p>
+    <w:p>
+      <w:pPr>
+        <w:spacing w:before="240" w:line="360" w:lineRule="auto"/>
+        <w:jc w:val="both"/>
+        <w:rPr>
+          <w:rFonts w:ascii="Times New Roman" w:hAnsi="Times New Roman" w:cs="Times New Roman"/>
+          <w:sz w:val="24"/>
+          <w:szCs w:val="24"/>
+        </w:rPr>
+      </w:pPr>
+    </w:p>
+    <w:p>
+      <w:pPr>
+        <w:spacing w:before="240" w:line="360" w:lineRule="auto"/>
+        <w:jc w:val="both"/>
+        <w:rPr>
+          <w:rFonts w:ascii="Times New Roman" w:hAnsi="Times New Roman" w:cs="Times New Roman"/>
+          <w:b/>
+          <w:bCs/>
+          <w:sz w:val="24"/>
+          <w:szCs w:val="24"/>
+        </w:rPr>
+      </w:pPr>
+      <w:r>
+        <w:rPr>
+          <w:rFonts w:ascii="Times New Roman" w:hAnsi="Times New Roman" w:cs="Times New Roman"/>
+          <w:b/>
+          <w:bCs/>
+          <w:sz w:val="24"/>
+          <w:szCs w:val="24"/>
+        </w:rPr>
+        <w:t>3.3</w:t>
+      </w:r>
+      <w:r>
+        <w:rPr>
+          <w:rFonts w:ascii="Times New Roman" w:hAnsi="Times New Roman" w:cs="Times New Roman"/>
+          <w:b/>
+          <w:bCs/>
+          <w:sz w:val="24"/>
+          <w:szCs w:val="24"/>
+        </w:rPr>
+        <w:tab/>
+        <w:t xml:space="preserve">Design of the </w:t>
+      </w:r>
+      <w:proofErr w:type="gramStart"/>
+      <w:r>
+        <w:rPr>
+          <w:rFonts w:ascii="Times New Roman" w:hAnsi="Times New Roman" w:cs="Times New Roman"/>
+          <w:b/>
+          <w:bCs/>
+          <w:sz w:val="24"/>
+          <w:szCs w:val="24"/>
+        </w:rPr>
+        <w:t>Cost Effective</w:t>
+      </w:r>
+      <w:proofErr w:type="gramEnd"/>
+      <w:r>
+        <w:rPr>
+          <w:rFonts w:ascii="Times New Roman" w:hAnsi="Times New Roman" w:cs="Times New Roman"/>
+          <w:b/>
+          <w:bCs/>
+          <w:sz w:val="24"/>
+          <w:szCs w:val="24"/>
+        </w:rPr>
+        <w:t xml:space="preserve"> System.</w:t>
+      </w:r>
+    </w:p>
+    <w:p>
+      <w:pPr>
+        <w:spacing w:before="240" w:line="360" w:lineRule="auto"/>
+        <w:jc w:val="both"/>
+        <w:rPr>
+          <w:rFonts w:ascii="Times New Roman" w:hAnsi="Times New Roman" w:cs="Times New Roman"/>
+          <w:sz w:val="24"/>
+          <w:szCs w:val="24"/>
+        </w:rPr>
+      </w:pPr>
+    </w:p>
+    <w:p>
+      <w:pPr>
+        <w:spacing w:before="240" w:line="360" w:lineRule="auto"/>
+        <w:jc w:val="both"/>
+        <w:rPr>
+          <w:rFonts w:ascii="Times New Roman" w:hAnsi="Times New Roman" w:cs="Times New Roman"/>
+          <w:b/>
+          <w:bCs/>
+          <w:sz w:val="24"/>
+          <w:szCs w:val="24"/>
+        </w:rPr>
+      </w:pPr>
+    </w:p>
     <w:sectPr>
       <w:footerReference w:type="default" r:id="rId9"/>
       <w:pgSz w:w="12240" w:h="15840"/>
@@ -4561,6 +5344,95 @@
     </w:lvl>
   </w:abstractNum>
   <w:abstractNum w:abstractNumId="2" w15:restartNumberingAfterBreak="0">
+    <w:nsid w:val="20BB6788"/>
+    <w:multiLevelType w:val="hybridMultilevel"/>
+    <w:tmpl w:val="D2F8EC54"/>
+    <w:lvl w:ilvl="0" w:tplc="0809000F">
+      <w:start w:val="1"/>
+      <w:numFmt w:val="decimal"/>
+      <w:lvlText w:val="%1."/>
+      <w:lvlJc w:val="left"/>
+      <w:pPr>
+        <w:ind w:left="720" w:hanging="360"/>
+      </w:pPr>
+      <w:rPr>
+        <w:rFonts w:hint="default"/>
+      </w:rPr>
+    </w:lvl>
+    <w:lvl w:ilvl="1" w:tplc="08090019" w:tentative="1">
+      <w:start w:val="1"/>
+      <w:numFmt w:val="lowerLetter"/>
+      <w:lvlText w:val="%2."/>
+      <w:lvlJc w:val="left"/>
+      <w:pPr>
+        <w:ind w:left="1440" w:hanging="360"/>
+      </w:pPr>
+    </w:lvl>
+    <w:lvl w:ilvl="2" w:tplc="0809001B" w:tentative="1">
+      <w:start w:val="1"/>
+      <w:numFmt w:val="lowerRoman"/>
+      <w:lvlText w:val="%3."/>
+      <w:lvlJc w:val="right"/>
+      <w:pPr>
+        <w:ind w:left="2160" w:hanging="180"/>
+      </w:pPr>
+    </w:lvl>
+    <w:lvl w:ilvl="3" w:tplc="0809000F" w:tentative="1">
+      <w:start w:val="1"/>
+      <w:numFmt w:val="decimal"/>
+      <w:lvlText w:val="%4."/>
+      <w:lvlJc w:val="left"/>
+      <w:pPr>
+        <w:ind w:left="2880" w:hanging="360"/>
+      </w:pPr>
+    </w:lvl>
+    <w:lvl w:ilvl="4" w:tplc="08090019" w:tentative="1">
+      <w:start w:val="1"/>
+      <w:numFmt w:val="lowerLetter"/>
+      <w:lvlText w:val="%5."/>
+      <w:lvlJc w:val="left"/>
+      <w:pPr>
+        <w:ind w:left="3600" w:hanging="360"/>
+      </w:pPr>
+    </w:lvl>
+    <w:lvl w:ilvl="5" w:tplc="0809001B" w:tentative="1">
+      <w:start w:val="1"/>
+      <w:numFmt w:val="lowerRoman"/>
+      <w:lvlText w:val="%6."/>
+      <w:lvlJc w:val="right"/>
+      <w:pPr>
+        <w:ind w:left="4320" w:hanging="180"/>
+      </w:pPr>
+    </w:lvl>
+    <w:lvl w:ilvl="6" w:tplc="0809000F" w:tentative="1">
+      <w:start w:val="1"/>
+      <w:numFmt w:val="decimal"/>
+      <w:lvlText w:val="%7."/>
+      <w:lvlJc w:val="left"/>
+      <w:pPr>
+        <w:ind w:left="5040" w:hanging="360"/>
+      </w:pPr>
+    </w:lvl>
+    <w:lvl w:ilvl="7" w:tplc="08090019" w:tentative="1">
+      <w:start w:val="1"/>
+      <w:numFmt w:val="lowerLetter"/>
+      <w:lvlText w:val="%8."/>
+      <w:lvlJc w:val="left"/>
+      <w:pPr>
+        <w:ind w:left="5760" w:hanging="360"/>
+      </w:pPr>
+    </w:lvl>
+    <w:lvl w:ilvl="8" w:tplc="0809001B" w:tentative="1">
+      <w:start w:val="1"/>
+      <w:numFmt w:val="lowerRoman"/>
+      <w:lvlText w:val="%9."/>
+      <w:lvlJc w:val="right"/>
+      <w:pPr>
+        <w:ind w:left="6480" w:hanging="180"/>
+      </w:pPr>
+    </w:lvl>
+  </w:abstractNum>
+  <w:abstractNum w:abstractNumId="3" w15:restartNumberingAfterBreak="0">
     <w:nsid w:val="3A2857B1"/>
     <w:multiLevelType w:val="hybridMultilevel"/>
     <w:tmpl w:val="CA7EE9C8"/>
@@ -4673,7 +5545,7 @@
       </w:rPr>
     </w:lvl>
   </w:abstractNum>
-  <w:abstractNum w:abstractNumId="3" w15:restartNumberingAfterBreak="0">
+  <w:abstractNum w:abstractNumId="4" w15:restartNumberingAfterBreak="0">
     <w:nsid w:val="44E3780C"/>
     <w:multiLevelType w:val="hybridMultilevel"/>
     <w:tmpl w:val="1444F026"/>
@@ -4759,7 +5631,96 @@
       </w:pPr>
     </w:lvl>
   </w:abstractNum>
-  <w:abstractNum w:abstractNumId="4" w15:restartNumberingAfterBreak="0">
+  <w:abstractNum w:abstractNumId="5" w15:restartNumberingAfterBreak="0">
+    <w:nsid w:val="470F4A1E"/>
+    <w:multiLevelType w:val="hybridMultilevel"/>
+    <w:tmpl w:val="B5DE787E"/>
+    <w:lvl w:ilvl="0" w:tplc="0809000F">
+      <w:start w:val="1"/>
+      <w:numFmt w:val="decimal"/>
+      <w:lvlText w:val="%1."/>
+      <w:lvlJc w:val="left"/>
+      <w:pPr>
+        <w:ind w:left="720" w:hanging="360"/>
+      </w:pPr>
+      <w:rPr>
+        <w:rFonts w:hint="default"/>
+      </w:rPr>
+    </w:lvl>
+    <w:lvl w:ilvl="1" w:tplc="08090019" w:tentative="1">
+      <w:start w:val="1"/>
+      <w:numFmt w:val="lowerLetter"/>
+      <w:lvlText w:val="%2."/>
+      <w:lvlJc w:val="left"/>
+      <w:pPr>
+        <w:ind w:left="1440" w:hanging="360"/>
+      </w:pPr>
+    </w:lvl>
+    <w:lvl w:ilvl="2" w:tplc="0809001B" w:tentative="1">
+      <w:start w:val="1"/>
+      <w:numFmt w:val="lowerRoman"/>
+      <w:lvlText w:val="%3."/>
+      <w:lvlJc w:val="right"/>
+      <w:pPr>
+        <w:ind w:left="2160" w:hanging="180"/>
+      </w:pPr>
+    </w:lvl>
+    <w:lvl w:ilvl="3" w:tplc="0809000F" w:tentative="1">
+      <w:start w:val="1"/>
+      <w:numFmt w:val="decimal"/>
+      <w:lvlText w:val="%4."/>
+      <w:lvlJc w:val="left"/>
+      <w:pPr>
+        <w:ind w:left="2880" w:hanging="360"/>
+      </w:pPr>
+    </w:lvl>
+    <w:lvl w:ilvl="4" w:tplc="08090019" w:tentative="1">
+      <w:start w:val="1"/>
+      <w:numFmt w:val="lowerLetter"/>
+      <w:lvlText w:val="%5."/>
+      <w:lvlJc w:val="left"/>
+      <w:pPr>
+        <w:ind w:left="3600" w:hanging="360"/>
+      </w:pPr>
+    </w:lvl>
+    <w:lvl w:ilvl="5" w:tplc="0809001B" w:tentative="1">
+      <w:start w:val="1"/>
+      <w:numFmt w:val="lowerRoman"/>
+      <w:lvlText w:val="%6."/>
+      <w:lvlJc w:val="right"/>
+      <w:pPr>
+        <w:ind w:left="4320" w:hanging="180"/>
+      </w:pPr>
+    </w:lvl>
+    <w:lvl w:ilvl="6" w:tplc="0809000F" w:tentative="1">
+      <w:start w:val="1"/>
+      <w:numFmt w:val="decimal"/>
+      <w:lvlText w:val="%7."/>
+      <w:lvlJc w:val="left"/>
+      <w:pPr>
+        <w:ind w:left="5040" w:hanging="360"/>
+      </w:pPr>
+    </w:lvl>
+    <w:lvl w:ilvl="7" w:tplc="08090019" w:tentative="1">
+      <w:start w:val="1"/>
+      <w:numFmt w:val="lowerLetter"/>
+      <w:lvlText w:val="%8."/>
+      <w:lvlJc w:val="left"/>
+      <w:pPr>
+        <w:ind w:left="5760" w:hanging="360"/>
+      </w:pPr>
+    </w:lvl>
+    <w:lvl w:ilvl="8" w:tplc="0809001B" w:tentative="1">
+      <w:start w:val="1"/>
+      <w:numFmt w:val="lowerRoman"/>
+      <w:lvlText w:val="%9."/>
+      <w:lvlJc w:val="right"/>
+      <w:pPr>
+        <w:ind w:left="6480" w:hanging="180"/>
+      </w:pPr>
+    </w:lvl>
+  </w:abstractNum>
+  <w:abstractNum w:abstractNumId="6" w15:restartNumberingAfterBreak="0">
     <w:nsid w:val="4B9D7A3A"/>
     <w:multiLevelType w:val="hybridMultilevel"/>
     <w:tmpl w:val="A98C0ACE"/>
@@ -4845,7 +5806,7 @@
       </w:pPr>
     </w:lvl>
   </w:abstractNum>
-  <w:abstractNum w:abstractNumId="5" w15:restartNumberingAfterBreak="0">
+  <w:abstractNum w:abstractNumId="7" w15:restartNumberingAfterBreak="0">
     <w:nsid w:val="5CE8085C"/>
     <w:multiLevelType w:val="hybridMultilevel"/>
     <w:tmpl w:val="CBBA4A8C"/>
@@ -4934,7 +5895,7 @@
       </w:pPr>
     </w:lvl>
   </w:abstractNum>
-  <w:abstractNum w:abstractNumId="6" w15:restartNumberingAfterBreak="0">
+  <w:abstractNum w:abstractNumId="8" w15:restartNumberingAfterBreak="0">
     <w:nsid w:val="6E84205E"/>
     <w:multiLevelType w:val="hybridMultilevel"/>
     <w:tmpl w:val="E35AABB6"/>
@@ -5047,7 +6008,7 @@
       </w:rPr>
     </w:lvl>
   </w:abstractNum>
-  <w:abstractNum w:abstractNumId="7" w15:restartNumberingAfterBreak="0">
+  <w:abstractNum w:abstractNumId="9" w15:restartNumberingAfterBreak="0">
     <w:nsid w:val="7A527733"/>
     <w:multiLevelType w:val="hybridMultilevel"/>
     <w:tmpl w:val="4A7492DA"/>
@@ -5164,6 +6125,66 @@
     <w:abstractNumId w:val="0"/>
   </w:num>
   <w:num w:numId="2">
+    <w:abstractNumId w:val="6"/>
+    <w:lvlOverride w:ilvl="0">
+      <w:startOverride w:val="1"/>
+    </w:lvlOverride>
+    <w:lvlOverride w:ilvl="1">
+      <w:startOverride w:val="1"/>
+    </w:lvlOverride>
+    <w:lvlOverride w:ilvl="2">
+      <w:startOverride w:val="1"/>
+    </w:lvlOverride>
+    <w:lvlOverride w:ilvl="3">
+      <w:startOverride w:val="1"/>
+    </w:lvlOverride>
+    <w:lvlOverride w:ilvl="4">
+      <w:startOverride w:val="1"/>
+    </w:lvlOverride>
+    <w:lvlOverride w:ilvl="5">
+      <w:startOverride w:val="1"/>
+    </w:lvlOverride>
+    <w:lvlOverride w:ilvl="6">
+      <w:startOverride w:val="1"/>
+    </w:lvlOverride>
+    <w:lvlOverride w:ilvl="7">
+      <w:startOverride w:val="1"/>
+    </w:lvlOverride>
+    <w:lvlOverride w:ilvl="8">
+      <w:startOverride w:val="1"/>
+    </w:lvlOverride>
+  </w:num>
+  <w:num w:numId="3">
+    <w:abstractNumId w:val="7"/>
+    <w:lvlOverride w:ilvl="0">
+      <w:startOverride w:val="1"/>
+    </w:lvlOverride>
+    <w:lvlOverride w:ilvl="1">
+      <w:startOverride w:val="1"/>
+    </w:lvlOverride>
+    <w:lvlOverride w:ilvl="2">
+      <w:startOverride w:val="1"/>
+    </w:lvlOverride>
+    <w:lvlOverride w:ilvl="3">
+      <w:startOverride w:val="1"/>
+    </w:lvlOverride>
+    <w:lvlOverride w:ilvl="4">
+      <w:startOverride w:val="1"/>
+    </w:lvlOverride>
+    <w:lvlOverride w:ilvl="5">
+      <w:startOverride w:val="1"/>
+    </w:lvlOverride>
+    <w:lvlOverride w:ilvl="6">
+      <w:startOverride w:val="1"/>
+    </w:lvlOverride>
+    <w:lvlOverride w:ilvl="7">
+      <w:startOverride w:val="1"/>
+    </w:lvlOverride>
+    <w:lvlOverride w:ilvl="8">
+      <w:startOverride w:val="1"/>
+    </w:lvlOverride>
+  </w:num>
+  <w:num w:numId="4">
     <w:abstractNumId w:val="4"/>
     <w:lvlOverride w:ilvl="0">
       <w:startOverride w:val="1"/>
@@ -5193,86 +6214,32 @@
       <w:startOverride w:val="1"/>
     </w:lvlOverride>
   </w:num>
-  <w:num w:numId="3">
-    <w:abstractNumId w:val="5"/>
-    <w:lvlOverride w:ilvl="0">
-      <w:startOverride w:val="1"/>
-    </w:lvlOverride>
-    <w:lvlOverride w:ilvl="1">
-      <w:startOverride w:val="1"/>
-    </w:lvlOverride>
-    <w:lvlOverride w:ilvl="2">
-      <w:startOverride w:val="1"/>
-    </w:lvlOverride>
-    <w:lvlOverride w:ilvl="3">
-      <w:startOverride w:val="1"/>
-    </w:lvlOverride>
-    <w:lvlOverride w:ilvl="4">
-      <w:startOverride w:val="1"/>
-    </w:lvlOverride>
-    <w:lvlOverride w:ilvl="5">
-      <w:startOverride w:val="1"/>
-    </w:lvlOverride>
-    <w:lvlOverride w:ilvl="6">
-      <w:startOverride w:val="1"/>
-    </w:lvlOverride>
-    <w:lvlOverride w:ilvl="7">
-      <w:startOverride w:val="1"/>
-    </w:lvlOverride>
-    <w:lvlOverride w:ilvl="8">
-      <w:startOverride w:val="1"/>
-    </w:lvlOverride>
+  <w:num w:numId="5">
+    <w:abstractNumId w:val="8"/>
   </w:num>
-  <w:num w:numId="4">
-    <w:abstractNumId w:val="3"/>
-    <w:lvlOverride w:ilvl="0">
-      <w:startOverride w:val="1"/>
-    </w:lvlOverride>
-    <w:lvlOverride w:ilvl="1">
-      <w:startOverride w:val="1"/>
-    </w:lvlOverride>
-    <w:lvlOverride w:ilvl="2">
-      <w:startOverride w:val="1"/>
-    </w:lvlOverride>
-    <w:lvlOverride w:ilvl="3">
-      <w:startOverride w:val="1"/>
-    </w:lvlOverride>
-    <w:lvlOverride w:ilvl="4">
-      <w:startOverride w:val="1"/>
-    </w:lvlOverride>
-    <w:lvlOverride w:ilvl="5">
-      <w:startOverride w:val="1"/>
-    </w:lvlOverride>
-    <w:lvlOverride w:ilvl="6">
-      <w:startOverride w:val="1"/>
-    </w:lvlOverride>
-    <w:lvlOverride w:ilvl="7">
-      <w:startOverride w:val="1"/>
-    </w:lvlOverride>
-    <w:lvlOverride w:ilvl="8">
-      <w:startOverride w:val="1"/>
-    </w:lvlOverride>
+  <w:num w:numId="6">
+    <w:abstractNumId w:val="8"/>
   </w:num>
-  <w:num w:numId="5">
+  <w:num w:numId="7">
+    <w:abstractNumId w:val="4"/>
+  </w:num>
+  <w:num w:numId="8">
     <w:abstractNumId w:val="6"/>
   </w:num>
-  <w:num w:numId="6">
-    <w:abstractNumId w:val="6"/>
-  </w:num>
-  <w:num w:numId="7">
+  <w:num w:numId="9">
     <w:abstractNumId w:val="3"/>
   </w:num>
-  <w:num w:numId="8">
-    <w:abstractNumId w:val="4"/>
-  </w:num>
-  <w:num w:numId="9">
-    <w:abstractNumId w:val="2"/>
-  </w:num>
   <w:num w:numId="10">
-    <w:abstractNumId w:val="7"/>
+    <w:abstractNumId w:val="9"/>
   </w:num>
   <w:num w:numId="11">
     <w:abstractNumId w:val="1"/>
+  </w:num>
+  <w:num w:numId="12">
+    <w:abstractNumId w:val="5"/>
+  </w:num>
+  <w:num w:numId="13">
+    <w:abstractNumId w:val="2"/>
   </w:num>
 </w:numbering>
 </file>
@@ -5294,7 +6261,7 @@
       </w:pPr>
     </w:pPrDefault>
   </w:docDefaults>
-  <w:latentStyles w:defLockedState="0" w:defUIPriority="99" w:defSemiHidden="0" w:defUnhideWhenUsed="0" w:defQFormat="0" w:count="375">
+  <w:latentStyles w:defLockedState="0" w:defUIPriority="99" w:defSemiHidden="0" w:defUnhideWhenUsed="0" w:defQFormat="0" w:count="376">
     <w:lsdException w:name="Normal" w:uiPriority="0" w:qFormat="1"/>
     <w:lsdException w:name="heading 1" w:uiPriority="9" w:qFormat="1"/>
     <w:lsdException w:name="heading 2" w:semiHidden="1" w:uiPriority="9" w:unhideWhenUsed="1" w:qFormat="1"/>
@@ -5400,7 +6367,6 @@
     <w:lsdException w:name="HTML Sample" w:semiHidden="1" w:unhideWhenUsed="1"/>
     <w:lsdException w:name="HTML Typewriter" w:semiHidden="1" w:unhideWhenUsed="1"/>
     <w:lsdException w:name="HTML Variable" w:semiHidden="1" w:unhideWhenUsed="1"/>
-    <w:lsdException w:name="Normal Table" w:semiHidden="1" w:unhideWhenUsed="1"/>
     <w:lsdException w:name="annotation subject" w:semiHidden="1" w:unhideWhenUsed="1"/>
     <w:lsdException w:name="No List" w:semiHidden="1" w:unhideWhenUsed="1"/>
     <w:lsdException w:name="Outline List 1" w:semiHidden="1" w:unhideWhenUsed="1"/>
@@ -5447,10 +6413,8 @@
     <w:lsdException w:name="Table Subtle 2" w:semiHidden="1" w:unhideWhenUsed="1"/>
     <w:lsdException w:name="Table Web 1" w:semiHidden="1" w:unhideWhenUsed="1"/>
     <w:lsdException w:name="Table Web 2" w:semiHidden="1" w:unhideWhenUsed="1"/>
-    <w:lsdException w:name="Table Web 3" w:semiHidden="1" w:unhideWhenUsed="1"/>
     <w:lsdException w:name="Balloon Text" w:semiHidden="1" w:unhideWhenUsed="1"/>
     <w:lsdException w:name="Table Grid" w:uiPriority="59"/>
-    <w:lsdException w:name="Table Theme" w:semiHidden="1" w:unhideWhenUsed="1"/>
     <w:lsdException w:name="Placeholder Text" w:semiHidden="1"/>
     <w:lsdException w:name="No Spacing" w:uiPriority="1" w:qFormat="1"/>
     <w:lsdException w:name="Light Shading" w:uiPriority="60"/>
@@ -5670,6 +6634,7 @@
     <w:lsdException w:name="Smart Hyperlink" w:semiHidden="1" w:unhideWhenUsed="1"/>
     <w:lsdException w:name="Hashtag" w:semiHidden="1" w:unhideWhenUsed="1"/>
     <w:lsdException w:name="Unresolved Mention" w:semiHidden="1" w:unhideWhenUsed="1"/>
+    <w:lsdException w:name="Smart Link" w:semiHidden="1" w:unhideWhenUsed="1"/>
   </w:latentStyles>
   <w:style w:type="paragraph" w:default="1" w:styleId="Normal">
     <w:name w:val="Normal"/>
@@ -5678,7 +6643,6 @@
   <w:style w:type="character" w:default="1" w:styleId="DefaultParagraphFont">
     <w:name w:val="Default Paragraph Font"/>
     <w:uiPriority w:val="1"/>
-    <w:semiHidden/>
     <w:unhideWhenUsed/>
   </w:style>
   <w:style w:type="table" w:default="1" w:styleId="TableNormal">

</xml_diff>

<commit_message>
mst, prim and services page left
</commit_message>
<xml_diff>
--- a/Paper Work/My Work/CHAPTER ONE.docx
+++ b/Paper Work/My Work/CHAPTER ONE.docx
@@ -3765,7 +3765,6 @@
         <w:t xml:space="preserve"> G then Set, M[</w:t>
       </w:r>
       <w:proofErr w:type="spellStart"/>
-      <w:proofErr w:type="gramStart"/>
       <w:r>
         <w:rPr>
           <w:rFonts w:ascii="Times New Roman" w:hAnsi="Times New Roman" w:cs="Times New Roman"/>
@@ -3775,7 +3774,6 @@
         <w:t>i,j</w:t>
       </w:r>
       <w:proofErr w:type="spellEnd"/>
-      <w:proofErr w:type="gramEnd"/>
       <w:r>
         <w:rPr>
           <w:rFonts w:ascii="Times New Roman" w:hAnsi="Times New Roman" w:cs="Times New Roman"/>
@@ -4022,7 +4020,6 @@
         <w:t>: Search the weight matrix M either column-wise or row-wise to find the unmarked nonzero minimum element M[</w:t>
       </w:r>
       <w:proofErr w:type="spellStart"/>
-      <w:proofErr w:type="gramStart"/>
       <w:r>
         <w:rPr>
           <w:rFonts w:ascii="Times New Roman" w:hAnsi="Times New Roman" w:cs="Times New Roman"/>
@@ -4032,7 +4029,6 @@
         <w:t>i,j</w:t>
       </w:r>
       <w:proofErr w:type="spellEnd"/>
-      <w:proofErr w:type="gramEnd"/>
       <w:r>
         <w:rPr>
           <w:rFonts w:ascii="Times New Roman" w:hAnsi="Times New Roman" w:cs="Times New Roman"/>
@@ -4106,7 +4102,6 @@
         <w:t xml:space="preserve"> of selected M[</w:t>
       </w:r>
       <w:proofErr w:type="spellStart"/>
-      <w:proofErr w:type="gramStart"/>
       <w:r>
         <w:rPr>
           <w:rFonts w:ascii="Times New Roman" w:hAnsi="Times New Roman" w:cs="Times New Roman"/>
@@ -4116,7 +4111,6 @@
         <w:t>i,j</w:t>
       </w:r>
       <w:proofErr w:type="spellEnd"/>
-      <w:proofErr w:type="gramEnd"/>
       <w:r>
         <w:rPr>
           <w:rFonts w:ascii="Times New Roman" w:hAnsi="Times New Roman" w:cs="Times New Roman"/>
@@ -4358,17 +4352,20 @@
           <w:szCs w:val="24"/>
         </w:rPr>
         <w:lastRenderedPageBreak/>
-        <w:t xml:space="preserve">CHAPTER </w:t>
-      </w:r>
-      <w:r>
+        <w:t xml:space="preserve">CHAPTER THREE: SYSTEM ANALYSIS AND DESIGN </w:t>
+      </w:r>
+    </w:p>
+    <w:p>
+      <w:pPr>
+        <w:spacing w:before="240" w:line="360" w:lineRule="auto"/>
+        <w:jc w:val="both"/>
         <w:rPr>
           <w:rFonts w:ascii="Times New Roman" w:hAnsi="Times New Roman" w:cs="Times New Roman"/>
           <w:b/>
           <w:sz w:val="24"/>
           <w:szCs w:val="24"/>
         </w:rPr>
-        <w:t>THREE</w:t>
-      </w:r>
+      </w:pPr>
       <w:r>
         <w:rPr>
           <w:rFonts w:ascii="Times New Roman" w:hAnsi="Times New Roman" w:cs="Times New Roman"/>
@@ -4376,46 +4373,7 @@
           <w:sz w:val="24"/>
           <w:szCs w:val="24"/>
         </w:rPr>
-        <w:t xml:space="preserve">: </w:t>
-      </w:r>
-      <w:r>
-        <w:rPr>
-          <w:rFonts w:ascii="Times New Roman" w:hAnsi="Times New Roman" w:cs="Times New Roman"/>
-          <w:b/>
-          <w:sz w:val="24"/>
-          <w:szCs w:val="24"/>
-        </w:rPr>
-        <w:t xml:space="preserve">SYSTEM ANALYSIS AND DESIGN </w:t>
-      </w:r>
-    </w:p>
-    <w:p>
-      <w:pPr>
-        <w:spacing w:before="240" w:line="360" w:lineRule="auto"/>
-        <w:jc w:val="both"/>
-        <w:rPr>
-          <w:rFonts w:ascii="Times New Roman" w:hAnsi="Times New Roman" w:cs="Times New Roman"/>
-          <w:b/>
-          <w:sz w:val="24"/>
-          <w:szCs w:val="24"/>
-        </w:rPr>
-      </w:pPr>
-      <w:r>
-        <w:rPr>
-          <w:rFonts w:ascii="Times New Roman" w:hAnsi="Times New Roman" w:cs="Times New Roman"/>
-          <w:b/>
-          <w:sz w:val="24"/>
-          <w:szCs w:val="24"/>
-        </w:rPr>
-        <w:t>3</w:t>
-      </w:r>
-      <w:r>
-        <w:rPr>
-          <w:rFonts w:ascii="Times New Roman" w:hAnsi="Times New Roman" w:cs="Times New Roman"/>
-          <w:b/>
-          <w:sz w:val="24"/>
-          <w:szCs w:val="24"/>
-        </w:rPr>
-        <w:t>.0</w:t>
+        <w:t>3.0</w:t>
       </w:r>
       <w:r>
         <w:rPr>
@@ -4478,6 +4436,329 @@
         </w:rPr>
         <w:t xml:space="preserve">which also involves analyzing in details the components and requirements of a system. This requires an in-depth understanding of the existing system. The objectives of this analysis will enable us design or modify a new or existing system respectively as well as integrate the function of the existing system. </w:t>
       </w:r>
+    </w:p>
+    <w:p>
+      <w:pPr>
+        <w:spacing w:before="240" w:line="360" w:lineRule="auto"/>
+        <w:jc w:val="both"/>
+        <w:rPr>
+          <w:rFonts w:ascii="Times New Roman" w:hAnsi="Times New Roman" w:cs="Times New Roman"/>
+          <w:b/>
+          <w:bCs/>
+          <w:sz w:val="24"/>
+          <w:szCs w:val="24"/>
+        </w:rPr>
+      </w:pPr>
+      <w:r>
+        <w:rPr>
+          <w:rFonts w:ascii="Times New Roman" w:hAnsi="Times New Roman" w:cs="Times New Roman"/>
+          <w:b/>
+          <w:bCs/>
+          <w:sz w:val="24"/>
+          <w:szCs w:val="24"/>
+        </w:rPr>
+        <w:t>3.1</w:t>
+      </w:r>
+      <w:r>
+        <w:rPr>
+          <w:rFonts w:ascii="Times New Roman" w:hAnsi="Times New Roman" w:cs="Times New Roman"/>
+          <w:b/>
+          <w:bCs/>
+          <w:sz w:val="24"/>
+          <w:szCs w:val="24"/>
+        </w:rPr>
+        <w:tab/>
+        <w:t>Description of the existing system</w:t>
+      </w:r>
+    </w:p>
+    <w:p>
+      <w:pPr>
+        <w:spacing w:before="240" w:line="360" w:lineRule="auto"/>
+        <w:jc w:val="both"/>
+        <w:rPr>
+          <w:rFonts w:ascii="Times New Roman" w:hAnsi="Times New Roman" w:cs="Times New Roman"/>
+          <w:sz w:val="24"/>
+          <w:szCs w:val="24"/>
+        </w:rPr>
+      </w:pPr>
+      <w:r>
+        <w:rPr>
+          <w:rFonts w:ascii="Times New Roman" w:hAnsi="Times New Roman" w:cs="Times New Roman"/>
+          <w:sz w:val="24"/>
+          <w:szCs w:val="24"/>
+        </w:rPr>
+        <w:t>The existing system uses</w:t>
+      </w:r>
+    </w:p>
+    <w:p>
+      <w:pPr>
+        <w:spacing w:before="240" w:line="360" w:lineRule="auto"/>
+        <w:jc w:val="both"/>
+        <w:rPr>
+          <w:rFonts w:ascii="Times New Roman" w:hAnsi="Times New Roman" w:cs="Times New Roman"/>
+          <w:b/>
+          <w:bCs/>
+          <w:sz w:val="24"/>
+          <w:szCs w:val="24"/>
+        </w:rPr>
+      </w:pPr>
+    </w:p>
+    <w:p>
+      <w:pPr>
+        <w:spacing w:before="240" w:line="360" w:lineRule="auto"/>
+        <w:jc w:val="both"/>
+        <w:rPr>
+          <w:rFonts w:ascii="Times New Roman" w:hAnsi="Times New Roman" w:cs="Times New Roman"/>
+          <w:b/>
+          <w:bCs/>
+          <w:sz w:val="24"/>
+          <w:szCs w:val="24"/>
+        </w:rPr>
+      </w:pPr>
+      <w:r>
+        <w:rPr>
+          <w:rFonts w:ascii="Times New Roman" w:hAnsi="Times New Roman" w:cs="Times New Roman"/>
+          <w:b/>
+          <w:bCs/>
+          <w:sz w:val="24"/>
+          <w:szCs w:val="24"/>
+        </w:rPr>
+        <w:t>3.2</w:t>
+      </w:r>
+      <w:r>
+        <w:rPr>
+          <w:rFonts w:ascii="Times New Roman" w:hAnsi="Times New Roman" w:cs="Times New Roman"/>
+          <w:b/>
+          <w:bCs/>
+          <w:sz w:val="24"/>
+          <w:szCs w:val="24"/>
+        </w:rPr>
+        <w:tab/>
+        <w:t>Analysis of the Cost-Effective System</w:t>
+      </w:r>
+    </w:p>
+    <w:p>
+      <w:pPr>
+        <w:spacing w:before="240" w:line="360" w:lineRule="auto"/>
+        <w:jc w:val="both"/>
+        <w:rPr>
+          <w:rFonts w:ascii="Times New Roman" w:hAnsi="Times New Roman" w:cs="Times New Roman"/>
+          <w:sz w:val="24"/>
+          <w:szCs w:val="24"/>
+        </w:rPr>
+      </w:pPr>
+      <w:r>
+        <w:rPr>
+          <w:rFonts w:ascii="Times New Roman" w:hAnsi="Times New Roman" w:cs="Times New Roman"/>
+          <w:sz w:val="24"/>
+          <w:szCs w:val="24"/>
+        </w:rPr>
+        <w:t>The cost-effective system was designed to help its users (Network Providers, Water Board Authorities, etc.) to find the shortest possible path through all the nodes of a network of weighted undirected graphs. This was achieved through Kruskal</w:t>
+      </w:r>
+      <w:r>
+        <w:rPr>
+          <w:rFonts w:ascii="Times New Roman" w:hAnsi="Times New Roman" w:cs="Times New Roman"/>
+          <w:sz w:val="24"/>
+          <w:szCs w:val="24"/>
+        </w:rPr>
+        <w:t xml:space="preserve">’s </w:t>
+      </w:r>
+      <w:r>
+        <w:rPr>
+          <w:rFonts w:ascii="Times New Roman" w:hAnsi="Times New Roman" w:cs="Times New Roman"/>
+          <w:sz w:val="24"/>
+          <w:szCs w:val="24"/>
+        </w:rPr>
+        <w:t>algorithm</w:t>
+      </w:r>
+      <w:r>
+        <w:rPr>
+          <w:rFonts w:ascii="Times New Roman" w:hAnsi="Times New Roman" w:cs="Times New Roman"/>
+          <w:sz w:val="24"/>
+          <w:szCs w:val="24"/>
+        </w:rPr>
+        <w:t>s for finding the MST of a graph.</w:t>
+      </w:r>
+    </w:p>
+    <w:p>
+      <w:pPr>
+        <w:spacing w:before="240" w:line="360" w:lineRule="auto"/>
+        <w:jc w:val="both"/>
+        <w:rPr>
+          <w:rFonts w:ascii="Times New Roman" w:hAnsi="Times New Roman" w:cs="Times New Roman"/>
+          <w:b/>
+          <w:bCs/>
+          <w:sz w:val="24"/>
+          <w:szCs w:val="24"/>
+        </w:rPr>
+      </w:pPr>
+      <w:r>
+        <w:rPr>
+          <w:rFonts w:ascii="Times New Roman" w:hAnsi="Times New Roman" w:cs="Times New Roman"/>
+          <w:b/>
+          <w:bCs/>
+          <w:sz w:val="24"/>
+          <w:szCs w:val="24"/>
+        </w:rPr>
+        <w:t>3.2.1</w:t>
+      </w:r>
+      <w:r>
+        <w:rPr>
+          <w:rFonts w:ascii="Times New Roman" w:hAnsi="Times New Roman" w:cs="Times New Roman"/>
+          <w:b/>
+          <w:bCs/>
+          <w:sz w:val="24"/>
+          <w:szCs w:val="24"/>
+        </w:rPr>
+        <w:tab/>
+        <w:t>Presentation of the Algorith</w:t>
+      </w:r>
+      <w:r>
+        <w:rPr>
+          <w:rFonts w:ascii="Times New Roman" w:hAnsi="Times New Roman" w:cs="Times New Roman"/>
+          <w:b/>
+          <w:bCs/>
+          <w:sz w:val="24"/>
+          <w:szCs w:val="24"/>
+        </w:rPr>
+        <w:t>m</w:t>
+      </w:r>
+      <w:bookmarkStart w:id="0" w:name="_GoBack"/>
+      <w:bookmarkEnd w:id="0"/>
+    </w:p>
+    <w:p>
+      <w:pPr>
+        <w:spacing w:before="240" w:line="360" w:lineRule="auto"/>
+        <w:jc w:val="both"/>
+        <w:rPr>
+          <w:rFonts w:ascii="Times New Roman" w:hAnsi="Times New Roman" w:cs="Times New Roman"/>
+          <w:sz w:val="24"/>
+          <w:szCs w:val="24"/>
+        </w:rPr>
+      </w:pPr>
+      <w:r>
+        <w:rPr>
+          <w:rFonts w:ascii="Times New Roman" w:hAnsi="Times New Roman" w:cs="Times New Roman"/>
+          <w:sz w:val="24"/>
+          <w:szCs w:val="24"/>
+        </w:rPr>
+        <w:t xml:space="preserve">Kruskal’s Algorithm is widely known solution to the Minimal Spanning Tree (MST) Problem. It consists of finding a subset of the edges of a connected weighted </w:t>
+      </w:r>
+      <w:r>
+        <w:rPr>
+          <w:rFonts w:ascii="Times New Roman" w:hAnsi="Times New Roman" w:cs="Times New Roman"/>
+          <w:sz w:val="24"/>
+          <w:szCs w:val="24"/>
+        </w:rPr>
+        <w:t>such that it satisfies</w:t>
+      </w:r>
+      <w:r>
+        <w:rPr>
+          <w:rFonts w:ascii="Times New Roman" w:hAnsi="Times New Roman" w:cs="Times New Roman"/>
+          <w:sz w:val="24"/>
+          <w:szCs w:val="24"/>
+        </w:rPr>
+        <w:t xml:space="preserve"> </w:t>
+      </w:r>
+      <w:r>
+        <w:rPr>
+          <w:rFonts w:ascii="Times New Roman" w:hAnsi="Times New Roman" w:cs="Times New Roman"/>
+          <w:sz w:val="24"/>
+          <w:szCs w:val="24"/>
+        </w:rPr>
+        <w:t>two properties: it maintains connectivity, and the sum of the weights of the edges in the set is</w:t>
+      </w:r>
+      <w:r>
+        <w:rPr>
+          <w:rFonts w:ascii="Times New Roman" w:hAnsi="Times New Roman" w:cs="Times New Roman"/>
+          <w:sz w:val="24"/>
+          <w:szCs w:val="24"/>
+        </w:rPr>
+        <w:t xml:space="preserve"> </w:t>
+      </w:r>
+      <w:r>
+        <w:rPr>
+          <w:rFonts w:ascii="Times New Roman" w:hAnsi="Times New Roman" w:cs="Times New Roman"/>
+          <w:sz w:val="24"/>
+          <w:szCs w:val="24"/>
+        </w:rPr>
+        <w:t>minimized.</w:t>
+      </w:r>
+    </w:p>
+    <w:p>
+      <w:pPr>
+        <w:spacing w:before="240" w:line="360" w:lineRule="auto"/>
+        <w:jc w:val="both"/>
+        <w:rPr>
+          <w:rFonts w:ascii="Times New Roman" w:hAnsi="Times New Roman" w:cs="Times New Roman"/>
+          <w:sz w:val="24"/>
+          <w:szCs w:val="24"/>
+        </w:rPr>
+      </w:pPr>
+      <w:r>
+        <w:rPr>
+          <w:rFonts w:ascii="Times New Roman" w:hAnsi="Times New Roman" w:cs="Times New Roman"/>
+          <w:sz w:val="24"/>
+          <w:szCs w:val="24"/>
+        </w:rPr>
+        <w:t xml:space="preserve">This work uses the definition of Kruskal’s MST Algorithm given by Cook et. al. [13] which is as follows: </w:t>
+      </w:r>
+    </w:p>
+    <w:p>
+      <w:pPr>
+        <w:spacing w:before="240" w:line="360" w:lineRule="auto"/>
+        <w:jc w:val="both"/>
+        <w:rPr>
+          <w:rFonts w:ascii="Times New Roman" w:hAnsi="Times New Roman" w:cs="Times New Roman"/>
+          <w:b/>
+          <w:bCs/>
+          <w:sz w:val="24"/>
+          <w:szCs w:val="24"/>
+        </w:rPr>
+      </w:pPr>
+      <w:r>
+        <w:rPr>
+          <w:rFonts w:ascii="Times New Roman" w:hAnsi="Times New Roman" w:cs="Times New Roman"/>
+          <w:b/>
+          <w:bCs/>
+          <w:sz w:val="24"/>
+          <w:szCs w:val="24"/>
+        </w:rPr>
+        <w:t>3.3</w:t>
+      </w:r>
+      <w:r>
+        <w:rPr>
+          <w:rFonts w:ascii="Times New Roman" w:hAnsi="Times New Roman" w:cs="Times New Roman"/>
+          <w:b/>
+          <w:bCs/>
+          <w:sz w:val="24"/>
+          <w:szCs w:val="24"/>
+        </w:rPr>
+        <w:tab/>
+        <w:t>Design of the Cost Effective System.</w:t>
+      </w:r>
+    </w:p>
+    <w:p>
+      <w:pPr>
+        <w:spacing w:before="240" w:line="360" w:lineRule="auto"/>
+        <w:jc w:val="both"/>
+        <w:rPr>
+          <w:rFonts w:ascii="Times New Roman" w:hAnsi="Times New Roman" w:cs="Times New Roman"/>
+          <w:sz w:val="24"/>
+          <w:szCs w:val="24"/>
+        </w:rPr>
+      </w:pPr>
+    </w:p>
+    <w:p>
+      <w:pPr>
+        <w:spacing w:before="240" w:line="360" w:lineRule="auto"/>
+        <w:jc w:val="both"/>
+        <w:rPr>
+          <w:rFonts w:ascii="Times New Roman" w:hAnsi="Times New Roman" w:cs="Times New Roman"/>
+          <w:sz w:val="24"/>
+          <w:szCs w:val="24"/>
+        </w:rPr>
+      </w:pPr>
     </w:p>
     <w:p>
       <w:pPr>
@@ -4773,6 +5054,7 @@
           <w:szCs w:val="24"/>
           <w:lang w:val="en-GB"/>
         </w:rPr>
+        <w:lastRenderedPageBreak/>
         <w:t>Encapsulation binds code and enables the implementation of classes without constant changes to its constituent services (for example modifying the code without altering the old one). Additionally, OOP programs are scalable as compared to their structured application software counterparts. This is because OOP allows reusing of code in new applications.</w:t>
       </w:r>
     </w:p>
@@ -4822,210 +5104,6 @@
           <w:lang w:val="en-GB"/>
         </w:rPr>
         <w:t>Since objects contain functions and data, objects are considered as self-contained “boxes”, commonly known as encapsulation. This enables reuse of old data in new applications, whereas messages offer a predefined platform to the object’s functionality. This way, you can modify one object in the context of your choice.</w:t>
-      </w:r>
-    </w:p>
-    <w:p>
-      <w:pPr>
-        <w:spacing w:before="240" w:line="360" w:lineRule="auto"/>
-        <w:jc w:val="both"/>
-        <w:rPr>
-          <w:rFonts w:ascii="Times New Roman" w:hAnsi="Times New Roman" w:cs="Times New Roman"/>
-          <w:b/>
-          <w:bCs/>
-          <w:sz w:val="24"/>
-          <w:szCs w:val="24"/>
-        </w:rPr>
-      </w:pPr>
-      <w:r>
-        <w:rPr>
-          <w:rFonts w:ascii="Times New Roman" w:hAnsi="Times New Roman" w:cs="Times New Roman"/>
-          <w:b/>
-          <w:bCs/>
-          <w:sz w:val="24"/>
-          <w:szCs w:val="24"/>
-        </w:rPr>
-        <w:t>3.1</w:t>
-      </w:r>
-      <w:r>
-        <w:rPr>
-          <w:rFonts w:ascii="Times New Roman" w:hAnsi="Times New Roman" w:cs="Times New Roman"/>
-          <w:b/>
-          <w:bCs/>
-          <w:sz w:val="24"/>
-          <w:szCs w:val="24"/>
-        </w:rPr>
-        <w:tab/>
-        <w:t>Description of the existing system</w:t>
-      </w:r>
-    </w:p>
-    <w:p>
-      <w:pPr>
-        <w:spacing w:before="240" w:line="360" w:lineRule="auto"/>
-        <w:jc w:val="both"/>
-        <w:rPr>
-          <w:rFonts w:ascii="Times New Roman" w:hAnsi="Times New Roman" w:cs="Times New Roman"/>
-          <w:sz w:val="24"/>
-          <w:szCs w:val="24"/>
-        </w:rPr>
-      </w:pPr>
-      <w:bookmarkStart w:id="0" w:name="_GoBack"/>
-      <w:bookmarkEnd w:id="0"/>
-    </w:p>
-    <w:p>
-      <w:pPr>
-        <w:spacing w:before="240" w:line="360" w:lineRule="auto"/>
-        <w:jc w:val="both"/>
-        <w:rPr>
-          <w:rFonts w:ascii="Times New Roman" w:hAnsi="Times New Roman" w:cs="Times New Roman"/>
-          <w:b/>
-          <w:bCs/>
-          <w:sz w:val="24"/>
-          <w:szCs w:val="24"/>
-        </w:rPr>
-      </w:pPr>
-    </w:p>
-    <w:p>
-      <w:pPr>
-        <w:spacing w:before="240" w:line="360" w:lineRule="auto"/>
-        <w:jc w:val="both"/>
-        <w:rPr>
-          <w:rFonts w:ascii="Times New Roman" w:hAnsi="Times New Roman" w:cs="Times New Roman"/>
-          <w:b/>
-          <w:bCs/>
-          <w:sz w:val="24"/>
-          <w:szCs w:val="24"/>
-        </w:rPr>
-      </w:pPr>
-      <w:r>
-        <w:rPr>
-          <w:rFonts w:ascii="Times New Roman" w:hAnsi="Times New Roman" w:cs="Times New Roman"/>
-          <w:b/>
-          <w:bCs/>
-          <w:sz w:val="24"/>
-          <w:szCs w:val="24"/>
-        </w:rPr>
-        <w:t>3.2</w:t>
-      </w:r>
-      <w:r>
-        <w:rPr>
-          <w:rFonts w:ascii="Times New Roman" w:hAnsi="Times New Roman" w:cs="Times New Roman"/>
-          <w:b/>
-          <w:bCs/>
-          <w:sz w:val="24"/>
-          <w:szCs w:val="24"/>
-        </w:rPr>
-        <w:tab/>
-        <w:t>Analysis of the Cost-Effective System</w:t>
-      </w:r>
-    </w:p>
-    <w:p>
-      <w:pPr>
-        <w:spacing w:before="240" w:line="360" w:lineRule="auto"/>
-        <w:jc w:val="both"/>
-        <w:rPr>
-          <w:rFonts w:ascii="Times New Roman" w:hAnsi="Times New Roman" w:cs="Times New Roman"/>
-          <w:sz w:val="24"/>
-          <w:szCs w:val="24"/>
-        </w:rPr>
-      </w:pPr>
-      <w:r>
-        <w:rPr>
-          <w:rFonts w:ascii="Times New Roman" w:hAnsi="Times New Roman" w:cs="Times New Roman"/>
-          <w:sz w:val="24"/>
-          <w:szCs w:val="24"/>
-        </w:rPr>
-        <w:t>The cost-effective system was designed to help its users (Network Providers, Water Board Authorities, etc.) to find the shortest possible path through all the nodes of a network of weighted undirected graphs. This was achieved through Kruskal</w:t>
-      </w:r>
-      <w:r>
-        <w:rPr>
-          <w:rFonts w:ascii="Times New Roman" w:hAnsi="Times New Roman" w:cs="Times New Roman"/>
-          <w:sz w:val="24"/>
-          <w:szCs w:val="24"/>
-        </w:rPr>
-        <w:t xml:space="preserve"> and Prim’s</w:t>
-      </w:r>
-      <w:r>
-        <w:rPr>
-          <w:rFonts w:ascii="Times New Roman" w:hAnsi="Times New Roman" w:cs="Times New Roman"/>
-          <w:sz w:val="24"/>
-          <w:szCs w:val="24"/>
-        </w:rPr>
-        <w:t xml:space="preserve"> algorithm</w:t>
-      </w:r>
-      <w:r>
-        <w:rPr>
-          <w:rFonts w:ascii="Times New Roman" w:hAnsi="Times New Roman" w:cs="Times New Roman"/>
-          <w:sz w:val="24"/>
-          <w:szCs w:val="24"/>
-        </w:rPr>
-        <w:t>s for finding the MST of a graph.</w:t>
-      </w:r>
-    </w:p>
-    <w:p>
-      <w:pPr>
-        <w:spacing w:before="240" w:line="360" w:lineRule="auto"/>
-        <w:jc w:val="both"/>
-        <w:rPr>
-          <w:rFonts w:ascii="Times New Roman" w:hAnsi="Times New Roman" w:cs="Times New Roman"/>
-          <w:sz w:val="24"/>
-          <w:szCs w:val="24"/>
-        </w:rPr>
-      </w:pPr>
-    </w:p>
-    <w:p>
-      <w:pPr>
-        <w:spacing w:before="240" w:line="360" w:lineRule="auto"/>
-        <w:jc w:val="both"/>
-        <w:rPr>
-          <w:rFonts w:ascii="Times New Roman" w:hAnsi="Times New Roman" w:cs="Times New Roman"/>
-          <w:b/>
-          <w:bCs/>
-          <w:sz w:val="24"/>
-          <w:szCs w:val="24"/>
-        </w:rPr>
-      </w:pPr>
-      <w:r>
-        <w:rPr>
-          <w:rFonts w:ascii="Times New Roman" w:hAnsi="Times New Roman" w:cs="Times New Roman"/>
-          <w:b/>
-          <w:bCs/>
-          <w:sz w:val="24"/>
-          <w:szCs w:val="24"/>
-        </w:rPr>
-        <w:t>3.3</w:t>
-      </w:r>
-      <w:r>
-        <w:rPr>
-          <w:rFonts w:ascii="Times New Roman" w:hAnsi="Times New Roman" w:cs="Times New Roman"/>
-          <w:b/>
-          <w:bCs/>
-          <w:sz w:val="24"/>
-          <w:szCs w:val="24"/>
-        </w:rPr>
-        <w:tab/>
-        <w:t xml:space="preserve">Design of the </w:t>
-      </w:r>
-      <w:proofErr w:type="gramStart"/>
-      <w:r>
-        <w:rPr>
-          <w:rFonts w:ascii="Times New Roman" w:hAnsi="Times New Roman" w:cs="Times New Roman"/>
-          <w:b/>
-          <w:bCs/>
-          <w:sz w:val="24"/>
-          <w:szCs w:val="24"/>
-        </w:rPr>
-        <w:t>Cost Effective</w:t>
-      </w:r>
-      <w:proofErr w:type="gramEnd"/>
-      <w:r>
-        <w:rPr>
-          <w:rFonts w:ascii="Times New Roman" w:hAnsi="Times New Roman" w:cs="Times New Roman"/>
-          <w:b/>
-          <w:bCs/>
-          <w:sz w:val="24"/>
-          <w:szCs w:val="24"/>
-        </w:rPr>
-        <w:t xml:space="preserve"> System.</w:t>
       </w:r>
     </w:p>
     <w:p>
@@ -6367,6 +6445,7 @@
     <w:lsdException w:name="HTML Sample" w:semiHidden="1" w:unhideWhenUsed="1"/>
     <w:lsdException w:name="HTML Typewriter" w:semiHidden="1" w:unhideWhenUsed="1"/>
     <w:lsdException w:name="HTML Variable" w:semiHidden="1" w:unhideWhenUsed="1"/>
+    <w:lsdException w:name="Normal Table" w:semiHidden="1" w:unhideWhenUsed="1"/>
     <w:lsdException w:name="annotation subject" w:semiHidden="1" w:unhideWhenUsed="1"/>
     <w:lsdException w:name="No List" w:semiHidden="1" w:unhideWhenUsed="1"/>
     <w:lsdException w:name="Outline List 1" w:semiHidden="1" w:unhideWhenUsed="1"/>
@@ -6413,8 +6492,10 @@
     <w:lsdException w:name="Table Subtle 2" w:semiHidden="1" w:unhideWhenUsed="1"/>
     <w:lsdException w:name="Table Web 1" w:semiHidden="1" w:unhideWhenUsed="1"/>
     <w:lsdException w:name="Table Web 2" w:semiHidden="1" w:unhideWhenUsed="1"/>
+    <w:lsdException w:name="Table Web 3" w:semiHidden="1" w:unhideWhenUsed="1"/>
     <w:lsdException w:name="Balloon Text" w:semiHidden="1" w:unhideWhenUsed="1"/>
     <w:lsdException w:name="Table Grid" w:uiPriority="59"/>
+    <w:lsdException w:name="Table Theme" w:semiHidden="1" w:unhideWhenUsed="1"/>
     <w:lsdException w:name="Placeholder Text" w:semiHidden="1"/>
     <w:lsdException w:name="No Spacing" w:uiPriority="1" w:qFormat="1"/>
     <w:lsdException w:name="Light Shading" w:uiPriority="60"/>
@@ -6643,6 +6724,7 @@
   <w:style w:type="character" w:default="1" w:styleId="DefaultParagraphFont">
     <w:name w:val="Default Paragraph Font"/>
     <w:uiPriority w:val="1"/>
+    <w:semiHidden/>
     <w:unhideWhenUsed/>
   </w:style>
   <w:style w:type="table" w:default="1" w:styleId="TableNormal">

</xml_diff>